<commit_message>
Add ERD into setup doc
</commit_message>
<xml_diff>
--- a/SetupDocumentV0.6.docx
+++ b/SetupDocumentV0.6.docx
@@ -1,6 +1,6 @@
 
 <file path=word/document.xml><?xml version="1.0" encoding="utf-8"?>
-<w:document xmlns:wpc="http://schemas.microsoft.com/office/word/2010/wordprocessingCanvas" xmlns:cx="http://schemas.microsoft.com/office/drawing/2014/chartex" xmlns:cx1="http://schemas.microsoft.com/office/drawing/2015/9/8/chartex" xmlns:cx2="http://schemas.microsoft.com/office/drawing/2015/10/21/chartex" xmlns:cx3="http://schemas.microsoft.com/office/drawing/2016/5/9/chartex" xmlns:cx4="http://schemas.microsoft.com/office/drawing/2016/5/10/chartex" xmlns:cx5="http://schemas.microsoft.com/office/drawing/2016/5/11/chartex" xmlns:cx6="http://schemas.microsoft.com/office/drawing/2016/5/12/chartex" xmlns:cx7="http://schemas.microsoft.com/office/drawing/2016/5/13/chartex" xmlns:cx8="http://schemas.microsoft.com/office/drawing/2016/5/14/chartex" xmlns:mc="http://schemas.openxmlformats.org/markup-compatibility/2006" xmlns:aink="http://schemas.microsoft.com/office/drawing/2016/ink" xmlns:am3d="http://schemas.microsoft.com/office/drawing/2017/model3d" xmlns:o="urn:schemas-microsoft-com:office:office" xmlns:r="http://schemas.openxmlformats.org/officeDocument/2006/relationships" xmlns:m="http://schemas.openxmlformats.org/officeDocument/2006/math" xmlns:v="urn:schemas-microsoft-com:vml" xmlns:wp14="http://schemas.microsoft.com/office/word/2010/wordprocessingDrawing" xmlns:wp="http://schemas.openxmlformats.org/drawingml/2006/wordprocessingDrawing" xmlns:w10="urn:schemas-microsoft-com:office:word" xmlns:w="http://schemas.openxmlformats.org/wordprocessingml/2006/main" xmlns:w14="http://schemas.microsoft.com/office/word/2010/wordml" xmlns:w15="http://schemas.microsoft.com/office/word/2012/wordml" xmlns:w16cid="http://schemas.microsoft.com/office/word/2016/wordml/cid" xmlns:w16se="http://schemas.microsoft.com/office/word/2015/wordml/symex" xmlns:wpg="http://schemas.microsoft.com/office/word/2010/wordprocessingGroup" xmlns:wpi="http://schemas.microsoft.com/office/word/2010/wordprocessingInk" xmlns:wne="http://schemas.microsoft.com/office/word/2006/wordml" xmlns:wps="http://schemas.microsoft.com/office/word/2010/wordprocessingShape" mc:Ignorable="w14 w15 w16se w16cid wp14">
+<w:document xmlns:wpc="http://schemas.microsoft.com/office/word/2010/wordprocessingCanvas" xmlns:mc="http://schemas.openxmlformats.org/markup-compatibility/2006" xmlns:o="urn:schemas-microsoft-com:office:office" xmlns:r="http://schemas.openxmlformats.org/officeDocument/2006/relationships" xmlns:m="http://schemas.openxmlformats.org/officeDocument/2006/math" xmlns:v="urn:schemas-microsoft-com:vml" xmlns:wp14="http://schemas.microsoft.com/office/word/2010/wordprocessingDrawing" xmlns:wp="http://schemas.openxmlformats.org/drawingml/2006/wordprocessingDrawing" xmlns:w10="urn:schemas-microsoft-com:office:word" xmlns:w="http://schemas.openxmlformats.org/wordprocessingml/2006/main" xmlns:w14="http://schemas.microsoft.com/office/word/2010/wordml" xmlns:wpg="http://schemas.microsoft.com/office/word/2010/wordprocessingGroup" xmlns:wpi="http://schemas.microsoft.com/office/word/2010/wordprocessingInk" xmlns:wne="http://schemas.microsoft.com/office/word/2006/wordml" xmlns:wps="http://schemas.microsoft.com/office/word/2010/wordprocessingShape" mc:Ignorable="w14 wp14">
   <w:body>
     <w:p>
       <w:r>
@@ -33,7 +33,7 @@
                     </pic:cNvPicPr>
                   </pic:nvPicPr>
                   <pic:blipFill>
-                    <a:blip r:embed="rId4" cstate="print">
+                    <a:blip r:embed="rId6" cstate="print">
                       <a:extLst>
                         <a:ext uri="{28A0092B-C50C-407E-A947-70E740481C1C}">
                           <a14:useLocalDpi xmlns:a14="http://schemas.microsoft.com/office/drawing/2010/main" val="0"/>
@@ -344,8 +344,6 @@
                                     </w:rPr>
                                     <w:t>LARP EVENT SOFTWARE SOLUTION</w:t>
                                   </w:r>
-                                  <w:bookmarkStart w:id="0" w:name="_GoBack"/>
-                                  <w:bookmarkEnd w:id="0"/>
                                 </w:p>
                               </w:txbxContent>
                             </wps:txbx>
@@ -368,7 +366,7 @@
                   </wp:anchor>
                 </w:drawing>
               </mc:Choice>
-              <mc:Fallback>
+              <mc:Fallback xmlns:w16se="http://schemas.microsoft.com/office/word/2015/wordml/symex" xmlns:w16cid="http://schemas.microsoft.com/office/word/2016/wordml/cid" xmlns:w15="http://schemas.microsoft.com/office/word/2012/wordml" xmlns:am3d="http://schemas.microsoft.com/office/drawing/2017/model3d" xmlns:aink="http://schemas.microsoft.com/office/drawing/2016/ink" xmlns:cx8="http://schemas.microsoft.com/office/drawing/2016/5/14/chartex" xmlns:cx7="http://schemas.microsoft.com/office/drawing/2016/5/13/chartex" xmlns:cx6="http://schemas.microsoft.com/office/drawing/2016/5/12/chartex" xmlns:cx5="http://schemas.microsoft.com/office/drawing/2016/5/11/chartex" xmlns:cx4="http://schemas.microsoft.com/office/drawing/2016/5/10/chartex" xmlns:cx3="http://schemas.microsoft.com/office/drawing/2016/5/9/chartex" xmlns:cx2="http://schemas.microsoft.com/office/drawing/2015/10/21/chartex" xmlns:cx1="http://schemas.microsoft.com/office/drawing/2015/9/8/chartex" xmlns:cx="http://schemas.microsoft.com/office/drawing/2014/chartex">
                 <w:pict>
                   <v:group w14:anchorId="0812AB16" id="Group 15" o:spid="_x0000_s1026" style="position:absolute;margin-left:-.75pt;margin-top:27pt;width:596.4pt;height:822.05pt;z-index:-251657216;mso-position-horizontal-relative:page;mso-position-vertical-relative:page" coordsize="75745,100169" o:gfxdata="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">
                     <v:rect id="Rectangle 17" o:spid="_x0000_s1027" style="position:absolute;top:75163;width:75740;height:2012;visibility:visible;mso-wrap-style:square;v-text-anchor:middle" o:gfxdata="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" fillcolor="black [3200]" stroked="f"/>
@@ -632,7 +630,7 @@
                   </wp:anchor>
                 </w:drawing>
               </mc:Choice>
-              <mc:Fallback>
+              <mc:Fallback xmlns:w16se="http://schemas.microsoft.com/office/word/2015/wordml/symex" xmlns:w16cid="http://schemas.microsoft.com/office/word/2016/wordml/cid" xmlns:w15="http://schemas.microsoft.com/office/word/2012/wordml" xmlns:am3d="http://schemas.microsoft.com/office/drawing/2017/model3d" xmlns:aink="http://schemas.microsoft.com/office/drawing/2016/ink" xmlns:cx8="http://schemas.microsoft.com/office/drawing/2016/5/14/chartex" xmlns:cx7="http://schemas.microsoft.com/office/drawing/2016/5/13/chartex" xmlns:cx6="http://schemas.microsoft.com/office/drawing/2016/5/12/chartex" xmlns:cx5="http://schemas.microsoft.com/office/drawing/2016/5/11/chartex" xmlns:cx4="http://schemas.microsoft.com/office/drawing/2016/5/10/chartex" xmlns:cx3="http://schemas.microsoft.com/office/drawing/2016/5/9/chartex" xmlns:cx2="http://schemas.microsoft.com/office/drawing/2015/10/21/chartex" xmlns:cx1="http://schemas.microsoft.com/office/drawing/2015/9/8/chartex" xmlns:cx="http://schemas.microsoft.com/office/drawing/2014/chartex">
                 <w:pict>
                   <v:shape w14:anchorId="04D20635" id="Text Box 14" o:spid="_x0000_s1030" type="#_x0000_t202" style="position:absolute;margin-left:25.3pt;margin-top:247.6pt;width:76.5pt;height:23.25pt;z-index:251663360;visibility:visible;mso-wrap-style:square;mso-width-percent:0;mso-height-percent:0;mso-wrap-distance-left:9pt;mso-wrap-distance-top:0;mso-wrap-distance-right:9pt;mso-wrap-distance-bottom:0;mso-position-horizontal:right;mso-position-horizontal-relative:margin;mso-position-vertical:absolute;mso-position-vertical-relative:text;mso-width-percent:0;mso-height-percent:0;mso-width-relative:margin;mso-height-relative:margin;v-text-anchor:top" o:gfxdata="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" filled="f" stroked="f" strokeweight=".5pt">
                     <v:textbox>
@@ -865,7 +863,7 @@
                   </wp:anchor>
                 </w:drawing>
               </mc:Choice>
-              <mc:Fallback>
+              <mc:Fallback xmlns:w16se="http://schemas.microsoft.com/office/word/2015/wordml/symex" xmlns:w16cid="http://schemas.microsoft.com/office/word/2016/wordml/cid" xmlns:w15="http://schemas.microsoft.com/office/word/2012/wordml" xmlns:am3d="http://schemas.microsoft.com/office/drawing/2017/model3d" xmlns:aink="http://schemas.microsoft.com/office/drawing/2016/ink" xmlns:cx8="http://schemas.microsoft.com/office/drawing/2016/5/14/chartex" xmlns:cx7="http://schemas.microsoft.com/office/drawing/2016/5/13/chartex" xmlns:cx6="http://schemas.microsoft.com/office/drawing/2016/5/12/chartex" xmlns:cx5="http://schemas.microsoft.com/office/drawing/2016/5/11/chartex" xmlns:cx4="http://schemas.microsoft.com/office/drawing/2016/5/10/chartex" xmlns:cx3="http://schemas.microsoft.com/office/drawing/2016/5/9/chartex" xmlns:cx2="http://schemas.microsoft.com/office/drawing/2015/10/21/chartex" xmlns:cx1="http://schemas.microsoft.com/office/drawing/2015/9/8/chartex" xmlns:cx="http://schemas.microsoft.com/office/drawing/2014/chartex">
                 <w:pict>
                   <v:shape w14:anchorId="5421386C" id="Text Box 13" o:spid="_x0000_s1031" type="#_x0000_t202" style="position:absolute;margin-left:0;margin-top:629.05pt;width:198.75pt;height:104.65pt;z-index:251660288;visibility:visible;mso-wrap-style:square;mso-width-percent:0;mso-height-percent:0;mso-wrap-distance-left:9pt;mso-wrap-distance-top:0;mso-wrap-distance-right:9pt;mso-wrap-distance-bottom:0;mso-position-horizontal:left;mso-position-horizontal-relative:margin;mso-position-vertical:absolute;mso-position-vertical-relative:text;mso-width-percent:0;mso-height-percent:0;mso-width-relative:page;mso-height-relative:margin;v-text-anchor:top" o:gfxdata="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" filled="f" stroked="f" strokeweight=".5pt">
                     <v:textbox>
@@ -1082,7 +1080,7 @@
                   </wp:anchor>
                 </w:drawing>
               </mc:Choice>
-              <mc:Fallback>
+              <mc:Fallback xmlns:w16se="http://schemas.microsoft.com/office/word/2015/wordml/symex" xmlns:w16cid="http://schemas.microsoft.com/office/word/2016/wordml/cid" xmlns:w15="http://schemas.microsoft.com/office/word/2012/wordml" xmlns:am3d="http://schemas.microsoft.com/office/drawing/2017/model3d" xmlns:aink="http://schemas.microsoft.com/office/drawing/2016/ink" xmlns:cx8="http://schemas.microsoft.com/office/drawing/2016/5/14/chartex" xmlns:cx7="http://schemas.microsoft.com/office/drawing/2016/5/13/chartex" xmlns:cx6="http://schemas.microsoft.com/office/drawing/2016/5/12/chartex" xmlns:cx5="http://schemas.microsoft.com/office/drawing/2016/5/11/chartex" xmlns:cx4="http://schemas.microsoft.com/office/drawing/2016/5/10/chartex" xmlns:cx3="http://schemas.microsoft.com/office/drawing/2016/5/9/chartex" xmlns:cx2="http://schemas.microsoft.com/office/drawing/2015/10/21/chartex" xmlns:cx1="http://schemas.microsoft.com/office/drawing/2015/9/8/chartex" xmlns:cx="http://schemas.microsoft.com/office/drawing/2014/chartex">
                 <w:pict>
                   <v:shape w14:anchorId="2272AFA7" id="Text Box 6" o:spid="_x0000_s1032" type="#_x0000_t202" style="position:absolute;margin-left:0;margin-top:595.65pt;width:125.55pt;height:42.65pt;z-index:251661312;visibility:visible;mso-wrap-style:square;mso-width-percent:0;mso-height-percent:0;mso-wrap-distance-left:9pt;mso-wrap-distance-top:0;mso-wrap-distance-right:9pt;mso-wrap-distance-bottom:0;mso-position-horizontal:left;mso-position-horizontal-relative:margin;mso-position-vertical:absolute;mso-position-vertical-relative:text;mso-width-percent:0;mso-height-percent:0;mso-width-relative:page;mso-height-relative:margin;v-text-anchor:top" o:gfxdata="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" filled="f" stroked="f" strokeweight=".5pt">
                     <v:textbox>
@@ -1159,7 +1157,7 @@
                         </pic:cNvPicPr>
                       </pic:nvPicPr>
                       <pic:blipFill>
-                        <a:blip r:embed="rId5">
+                        <a:blip r:embed="rId7">
                           <a:grayscl/>
                           <a:biLevel thresh="50000"/>
                           <a:extLst>
@@ -1270,7 +1268,7 @@
                   </wp:anchor>
                 </w:drawing>
               </mc:Choice>
-              <mc:Fallback>
+              <mc:Fallback xmlns:w16se="http://schemas.microsoft.com/office/word/2015/wordml/symex" xmlns:w16cid="http://schemas.microsoft.com/office/word/2016/wordml/cid" xmlns:w15="http://schemas.microsoft.com/office/word/2012/wordml" xmlns:am3d="http://schemas.microsoft.com/office/drawing/2017/model3d" xmlns:aink="http://schemas.microsoft.com/office/drawing/2016/ink" xmlns:cx8="http://schemas.microsoft.com/office/drawing/2016/5/14/chartex" xmlns:cx7="http://schemas.microsoft.com/office/drawing/2016/5/13/chartex" xmlns:cx6="http://schemas.microsoft.com/office/drawing/2016/5/12/chartex" xmlns:cx5="http://schemas.microsoft.com/office/drawing/2016/5/11/chartex" xmlns:cx4="http://schemas.microsoft.com/office/drawing/2016/5/10/chartex" xmlns:cx3="http://schemas.microsoft.com/office/drawing/2016/5/9/chartex" xmlns:cx2="http://schemas.microsoft.com/office/drawing/2015/10/21/chartex" xmlns:cx1="http://schemas.microsoft.com/office/drawing/2015/9/8/chartex" xmlns:cx="http://schemas.microsoft.com/office/drawing/2014/chartex">
                 <w:pict>
                   <v:rect w14:anchorId="5147C2F2" id="Rectangle 3" o:spid="_x0000_s1026" style="position:absolute;margin-left:-58.25pt;margin-top:625.6pt;width:568.05pt;height:3.55pt;z-index:251664384;visibility:visible;mso-wrap-style:square;mso-width-percent:0;mso-height-percent:0;mso-wrap-distance-left:9pt;mso-wrap-distance-top:0;mso-wrap-distance-right:9pt;mso-wrap-distance-bottom:0;mso-position-horizontal:absolute;mso-position-horizontal-relative:text;mso-position-vertical:absolute;mso-position-vertical-relative:text;mso-width-percent:0;mso-height-percent:0;mso-width-relative:margin;mso-height-relative:margin;v-text-anchor:middle" o:gfxdata="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" fillcolor="#c00000" strokecolor="#cfcdcd [2894]" strokeweight="2.25pt"/>
                 </w:pict>
@@ -1301,12 +1299,12 @@
       <w:pPr>
         <w:pStyle w:val="Heading1"/>
       </w:pPr>
-      <w:bookmarkStart w:id="2" w:name="_Toc508370455"/>
+      <w:bookmarkStart w:id="0" w:name="_Toc508370455"/>
       <w:r>
         <w:lastRenderedPageBreak/>
         <w:t>Version History</w:t>
       </w:r>
-      <w:bookmarkEnd w:id="2"/>
+      <w:bookmarkEnd w:id="0"/>
     </w:p>
     <w:tbl>
       <w:tblPr>
@@ -2574,10 +2572,44 @@
       <w:pPr>
         <w:pStyle w:val="Heading1"/>
       </w:pPr>
-      <w:bookmarkStart w:id="3" w:name="_Toc508370456"/>
+      <w:bookmarkStart w:id="1" w:name="_Toc508370456"/>
       <w:r>
         <w:lastRenderedPageBreak/>
         <w:t>Agreements</w:t>
+      </w:r>
+      <w:bookmarkEnd w:id="1"/>
+    </w:p>
+    <w:p>
+      <w:pPr>
+        <w:rPr>
+          <w:lang w:val="pt-PT"/>
+        </w:rPr>
+      </w:pPr>
+    </w:p>
+    <w:p>
+      <w:pPr>
+        <w:pStyle w:val="Heading1"/>
+      </w:pPr>
+      <w:bookmarkStart w:id="2" w:name="_Toc508370457"/>
+      <w:r>
+        <w:t>Processes</w:t>
+      </w:r>
+      <w:bookmarkEnd w:id="2"/>
+    </w:p>
+    <w:p>
+      <w:pPr>
+        <w:rPr>
+          <w:lang w:val="pt-PT"/>
+        </w:rPr>
+      </w:pPr>
+    </w:p>
+    <w:p>
+      <w:pPr>
+        <w:pStyle w:val="Heading1"/>
+      </w:pPr>
+      <w:bookmarkStart w:id="3" w:name="_Toc508370458"/>
+      <w:r>
+        <w:t>Functional Requirements</w:t>
       </w:r>
       <w:bookmarkEnd w:id="3"/>
     </w:p>
@@ -2592,9 +2624,9 @@
       <w:pPr>
         <w:pStyle w:val="Heading1"/>
       </w:pPr>
-      <w:bookmarkStart w:id="4" w:name="_Toc508370457"/>
+      <w:bookmarkStart w:id="4" w:name="_Toc508370459"/>
       <w:r>
-        <w:t>Processes</w:t>
+        <w:t>GUI</w:t>
       </w:r>
       <w:bookmarkEnd w:id="4"/>
     </w:p>
@@ -2609,9 +2641,9 @@
       <w:pPr>
         <w:pStyle w:val="Heading1"/>
       </w:pPr>
-      <w:bookmarkStart w:id="5" w:name="_Toc508370458"/>
+      <w:bookmarkStart w:id="5" w:name="_Toc508370460"/>
       <w:r>
-        <w:t>Functional Requirements</w:t>
+        <w:t>Wireframe</w:t>
       </w:r>
       <w:bookmarkEnd w:id="5"/>
     </w:p>
@@ -2626,11 +2658,104 @@
       <w:pPr>
         <w:pStyle w:val="Heading1"/>
       </w:pPr>
-      <w:bookmarkStart w:id="6" w:name="_Toc508370459"/>
+      <w:bookmarkStart w:id="6" w:name="_Toc508370461"/>
       <w:r>
-        <w:t>GUI</w:t>
+        <w:t>ERD</w:t>
       </w:r>
       <w:bookmarkEnd w:id="6"/>
+    </w:p>
+    <w:p>
+      <w:pPr>
+        <w:pStyle w:val="ListParagraph"/>
+        <w:numPr>
+          <w:ilvl w:val="0"/>
+          <w:numId w:val="1"/>
+        </w:numPr>
+        <w:rPr>
+          <w:lang w:val="pt-PT"/>
+        </w:rPr>
+      </w:pPr>
+      <w:r>
+        <w:rPr>
+          <w:b/>
+          <w:color w:val="C00000"/>
+          <w:lang w:val="pt-PT"/>
+        </w:rPr>
+        <w:t>Red</w:t>
+      </w:r>
+      <w:r>
+        <w:rPr>
+          <w:color w:val="C00000"/>
+          <w:lang w:val="pt-PT"/>
+        </w:rPr>
+        <w:t xml:space="preserve">: </w:t>
+      </w:r>
+      <w:r>
+        <w:rPr>
+          <w:lang w:val="pt-PT"/>
+        </w:rPr>
+        <w:t>The core entities.</w:t>
+      </w:r>
+    </w:p>
+    <w:p>
+      <w:pPr>
+        <w:pStyle w:val="ListParagraph"/>
+        <w:numPr>
+          <w:ilvl w:val="0"/>
+          <w:numId w:val="1"/>
+        </w:numPr>
+        <w:rPr>
+          <w:lang w:val="pt-PT"/>
+        </w:rPr>
+      </w:pPr>
+      <w:r>
+        <w:rPr>
+          <w:b/>
+          <w:color w:val="538135" w:themeColor="accent6" w:themeShade="BF"/>
+          <w:lang w:val="pt-PT"/>
+        </w:rPr>
+        <w:t>Green</w:t>
+      </w:r>
+      <w:r>
+        <w:rPr>
+          <w:color w:val="538135" w:themeColor="accent6" w:themeShade="BF"/>
+          <w:lang w:val="pt-PT"/>
+        </w:rPr>
+        <w:t xml:space="preserve">: </w:t>
+      </w:r>
+      <w:r>
+        <w:rPr>
+          <w:lang w:val="pt-PT"/>
+        </w:rPr>
+        <w:t>The entities supporting the core ones.</w:t>
+      </w:r>
+      <w:bookmarkStart w:id="7" w:name="_GoBack"/>
+      <w:bookmarkEnd w:id="7"/>
+    </w:p>
+    <w:p>
+      <w:pPr>
+        <w:pStyle w:val="ListParagraph"/>
+        <w:numPr>
+          <w:ilvl w:val="0"/>
+          <w:numId w:val="1"/>
+        </w:numPr>
+        <w:rPr>
+          <w:lang w:val="pt-PT"/>
+        </w:rPr>
+      </w:pPr>
+      <w:r>
+        <w:rPr>
+          <w:b/>
+          <w:lang w:val="pt-PT"/>
+        </w:rPr>
+        <w:t>Black</w:t>
+      </w:r>
+      <w:r>
+        <w:rPr>
+          <w:lang w:val="pt-PT"/>
+        </w:rPr>
+        <w:t>: The entities supporting implementation.</w:t>
+      </w:r>
     </w:p>
     <w:p>
       <w:pPr>
@@ -2638,40 +2763,36 @@
           <w:lang w:val="pt-PT"/>
         </w:rPr>
       </w:pPr>
-    </w:p>
-    <w:p>
-      <w:pPr>
-        <w:pStyle w:val="Heading1"/>
-      </w:pPr>
-      <w:bookmarkStart w:id="7" w:name="_Toc508370460"/>
       <w:r>
-        <w:t>Wireframe</w:t>
+        <w:rPr>
+          <w:noProof/>
+        </w:rPr>
+        <w:pict w14:anchorId="42FD8EC5">
+          <v:shapetype id="_x0000_t75" coordsize="21600,21600" o:spt="75" o:preferrelative="t" path="m@4@5l@4@11@9@11@9@5xe" filled="f" stroked="f">
+            <v:stroke joinstyle="miter"/>
+            <v:formulas>
+              <v:f eqn="if lineDrawn pixelLineWidth 0"/>
+              <v:f eqn="sum @0 1 0"/>
+              <v:f eqn="sum 0 0 @1"/>
+              <v:f eqn="prod @2 1 2"/>
+              <v:f eqn="prod @3 21600 pixelWidth"/>
+              <v:f eqn="prod @3 21600 pixelHeight"/>
+              <v:f eqn="sum @0 0 1"/>
+              <v:f eqn="prod @6 1 2"/>
+              <v:f eqn="prod @7 21600 pixelWidth"/>
+              <v:f eqn="sum @8 21600 0"/>
+              <v:f eqn="prod @7 21600 pixelHeight"/>
+              <v:f eqn="sum @10 21600 0"/>
+            </v:formulas>
+            <v:path o:extrusionok="f" gradientshapeok="t" o:connecttype="rect"/>
+            <o:lock v:ext="edit" aspectratio="t"/>
+          </v:shapetype>
+          <v:shape id="_x0000_s1027" type="#_x0000_t75" style="position:absolute;margin-left:0;margin-top:.4pt;width:451.2pt;height:318pt;z-index:251667456;mso-position-horizontal:absolute;mso-position-horizontal-relative:text;mso-position-vertical:absolute;mso-position-vertical-relative:text;mso-width-relative:page;mso-height-relative:page">
+            <v:imagedata r:id="rId8" o:title="databaseDraft"/>
+            <w10:wrap type="square"/>
+          </v:shape>
+        </w:pict>
       </w:r>
-      <w:bookmarkEnd w:id="7"/>
-    </w:p>
-    <w:p>
-      <w:pPr>
-        <w:rPr>
-          <w:lang w:val="pt-PT"/>
-        </w:rPr>
-      </w:pPr>
-    </w:p>
-    <w:p>
-      <w:pPr>
-        <w:pStyle w:val="Heading1"/>
-      </w:pPr>
-      <w:bookmarkStart w:id="8" w:name="_Toc508370461"/>
-      <w:r>
-        <w:t>ERD</w:t>
-      </w:r>
-      <w:bookmarkEnd w:id="8"/>
-    </w:p>
-    <w:p>
-      <w:pPr>
-        <w:rPr>
-          <w:lang w:val="pt-PT"/>
-        </w:rPr>
-      </w:pPr>
     </w:p>
     <w:sectPr>
       <w:pgSz w:w="11906" w:h="16838" w:code="9"/>
@@ -2683,8 +2804,129 @@
 </w:document>
 </file>
 
+<file path=word/numbering.xml><?xml version="1.0" encoding="utf-8"?>
+<w:numbering xmlns:wpc="http://schemas.microsoft.com/office/word/2010/wordprocessingCanvas" xmlns:mc="http://schemas.openxmlformats.org/markup-compatibility/2006" xmlns:o="urn:schemas-microsoft-com:office:office" xmlns:r="http://schemas.openxmlformats.org/officeDocument/2006/relationships" xmlns:m="http://schemas.openxmlformats.org/officeDocument/2006/math" xmlns:v="urn:schemas-microsoft-com:vml" xmlns:wp14="http://schemas.microsoft.com/office/word/2010/wordprocessingDrawing" xmlns:wp="http://schemas.openxmlformats.org/drawingml/2006/wordprocessingDrawing" xmlns:w10="urn:schemas-microsoft-com:office:word" xmlns:w="http://schemas.openxmlformats.org/wordprocessingml/2006/main" xmlns:w14="http://schemas.microsoft.com/office/word/2010/wordml" xmlns:wpg="http://schemas.microsoft.com/office/word/2010/wordprocessingGroup" xmlns:wpi="http://schemas.microsoft.com/office/word/2010/wordprocessingInk" xmlns:wne="http://schemas.microsoft.com/office/word/2006/wordml" xmlns:wps="http://schemas.microsoft.com/office/word/2010/wordprocessingShape" mc:Ignorable="w14 wp14">
+  <w:abstractNum w:abstractNumId="0">
+    <w:nsid w:val="1C115F0E"/>
+    <w:multiLevelType w:val="hybridMultilevel"/>
+    <w:tmpl w:val="E26E270C"/>
+    <w:lvl w:ilvl="0" w:tplc="04090001">
+      <w:start w:val="1"/>
+      <w:numFmt w:val="bullet"/>
+      <w:lvlText w:val=""/>
+      <w:lvlJc w:val="left"/>
+      <w:pPr>
+        <w:ind w:left="720" w:hanging="360"/>
+      </w:pPr>
+      <w:rPr>
+        <w:rFonts w:ascii="Symbol" w:hAnsi="Symbol" w:hint="default"/>
+      </w:rPr>
+    </w:lvl>
+    <w:lvl w:ilvl="1" w:tplc="04090003" w:tentative="1">
+      <w:start w:val="1"/>
+      <w:numFmt w:val="bullet"/>
+      <w:lvlText w:val="o"/>
+      <w:lvlJc w:val="left"/>
+      <w:pPr>
+        <w:ind w:left="1440" w:hanging="360"/>
+      </w:pPr>
+      <w:rPr>
+        <w:rFonts w:ascii="Courier New" w:hAnsi="Courier New" w:cs="Courier New" w:hint="default"/>
+      </w:rPr>
+    </w:lvl>
+    <w:lvl w:ilvl="2" w:tplc="04090005" w:tentative="1">
+      <w:start w:val="1"/>
+      <w:numFmt w:val="bullet"/>
+      <w:lvlText w:val=""/>
+      <w:lvlJc w:val="left"/>
+      <w:pPr>
+        <w:ind w:left="2160" w:hanging="360"/>
+      </w:pPr>
+      <w:rPr>
+        <w:rFonts w:ascii="Wingdings" w:hAnsi="Wingdings" w:hint="default"/>
+      </w:rPr>
+    </w:lvl>
+    <w:lvl w:ilvl="3" w:tplc="04090001" w:tentative="1">
+      <w:start w:val="1"/>
+      <w:numFmt w:val="bullet"/>
+      <w:lvlText w:val=""/>
+      <w:lvlJc w:val="left"/>
+      <w:pPr>
+        <w:ind w:left="2880" w:hanging="360"/>
+      </w:pPr>
+      <w:rPr>
+        <w:rFonts w:ascii="Symbol" w:hAnsi="Symbol" w:hint="default"/>
+      </w:rPr>
+    </w:lvl>
+    <w:lvl w:ilvl="4" w:tplc="04090003" w:tentative="1">
+      <w:start w:val="1"/>
+      <w:numFmt w:val="bullet"/>
+      <w:lvlText w:val="o"/>
+      <w:lvlJc w:val="left"/>
+      <w:pPr>
+        <w:ind w:left="3600" w:hanging="360"/>
+      </w:pPr>
+      <w:rPr>
+        <w:rFonts w:ascii="Courier New" w:hAnsi="Courier New" w:cs="Courier New" w:hint="default"/>
+      </w:rPr>
+    </w:lvl>
+    <w:lvl w:ilvl="5" w:tplc="04090005" w:tentative="1">
+      <w:start w:val="1"/>
+      <w:numFmt w:val="bullet"/>
+      <w:lvlText w:val=""/>
+      <w:lvlJc w:val="left"/>
+      <w:pPr>
+        <w:ind w:left="4320" w:hanging="360"/>
+      </w:pPr>
+      <w:rPr>
+        <w:rFonts w:ascii="Wingdings" w:hAnsi="Wingdings" w:hint="default"/>
+      </w:rPr>
+    </w:lvl>
+    <w:lvl w:ilvl="6" w:tplc="04090001" w:tentative="1">
+      <w:start w:val="1"/>
+      <w:numFmt w:val="bullet"/>
+      <w:lvlText w:val=""/>
+      <w:lvlJc w:val="left"/>
+      <w:pPr>
+        <w:ind w:left="5040" w:hanging="360"/>
+      </w:pPr>
+      <w:rPr>
+        <w:rFonts w:ascii="Symbol" w:hAnsi="Symbol" w:hint="default"/>
+      </w:rPr>
+    </w:lvl>
+    <w:lvl w:ilvl="7" w:tplc="04090003" w:tentative="1">
+      <w:start w:val="1"/>
+      <w:numFmt w:val="bullet"/>
+      <w:lvlText w:val="o"/>
+      <w:lvlJc w:val="left"/>
+      <w:pPr>
+        <w:ind w:left="5760" w:hanging="360"/>
+      </w:pPr>
+      <w:rPr>
+        <w:rFonts w:ascii="Courier New" w:hAnsi="Courier New" w:cs="Courier New" w:hint="default"/>
+      </w:rPr>
+    </w:lvl>
+    <w:lvl w:ilvl="8" w:tplc="04090005" w:tentative="1">
+      <w:start w:val="1"/>
+      <w:numFmt w:val="bullet"/>
+      <w:lvlText w:val=""/>
+      <w:lvlJc w:val="left"/>
+      <w:pPr>
+        <w:ind w:left="6480" w:hanging="360"/>
+      </w:pPr>
+      <w:rPr>
+        <w:rFonts w:ascii="Wingdings" w:hAnsi="Wingdings" w:hint="default"/>
+      </w:rPr>
+    </w:lvl>
+  </w:abstractNum>
+  <w:num w:numId="1">
+    <w:abstractNumId w:val="0"/>
+  </w:num>
+</w:numbering>
+</file>
+
 <file path=word/styles.xml><?xml version="1.0" encoding="utf-8"?>
-<w:styles xmlns:mc="http://schemas.openxmlformats.org/markup-compatibility/2006" xmlns:r="http://schemas.openxmlformats.org/officeDocument/2006/relationships" xmlns:w="http://schemas.openxmlformats.org/wordprocessingml/2006/main" xmlns:w14="http://schemas.microsoft.com/office/word/2010/wordml" xmlns:w15="http://schemas.microsoft.com/office/word/2012/wordml" xmlns:w16cid="http://schemas.microsoft.com/office/word/2016/wordml/cid" xmlns:w16se="http://schemas.microsoft.com/office/word/2015/wordml/symex" mc:Ignorable="w14 w15 w16se w16cid">
+<w:styles xmlns:mc="http://schemas.openxmlformats.org/markup-compatibility/2006" xmlns:r="http://schemas.openxmlformats.org/officeDocument/2006/relationships" xmlns:w="http://schemas.openxmlformats.org/wordprocessingml/2006/main" xmlns:w14="http://schemas.microsoft.com/office/word/2010/wordml" mc:Ignorable="w14">
   <w:docDefaults>
     <w:rPrDefault>
       <w:rPr>
@@ -2700,382 +2942,144 @@
       </w:pPr>
     </w:pPrDefault>
   </w:docDefaults>
-  <w:latentStyles w:defLockedState="0" w:defUIPriority="99" w:defSemiHidden="0" w:defUnhideWhenUsed="0" w:defQFormat="0" w:count="375">
-    <w:lsdException w:name="Normal" w:uiPriority="0" w:qFormat="1"/>
-    <w:lsdException w:name="heading 1" w:uiPriority="9" w:qFormat="1"/>
-    <w:lsdException w:name="heading 2" w:semiHidden="1" w:uiPriority="9" w:unhideWhenUsed="1" w:qFormat="1"/>
-    <w:lsdException w:name="heading 3" w:semiHidden="1" w:uiPriority="9" w:unhideWhenUsed="1" w:qFormat="1"/>
-    <w:lsdException w:name="heading 4" w:semiHidden="1" w:uiPriority="9" w:unhideWhenUsed="1" w:qFormat="1"/>
-    <w:lsdException w:name="heading 5" w:semiHidden="1" w:uiPriority="9" w:unhideWhenUsed="1" w:qFormat="1"/>
-    <w:lsdException w:name="heading 6" w:semiHidden="1" w:uiPriority="9" w:unhideWhenUsed="1" w:qFormat="1"/>
-    <w:lsdException w:name="heading 7" w:semiHidden="1" w:uiPriority="9" w:unhideWhenUsed="1" w:qFormat="1"/>
-    <w:lsdException w:name="heading 8" w:semiHidden="1" w:uiPriority="9" w:unhideWhenUsed="1" w:qFormat="1"/>
-    <w:lsdException w:name="heading 9" w:semiHidden="1" w:uiPriority="9" w:unhideWhenUsed="1" w:qFormat="1"/>
-    <w:lsdException w:name="index 1" w:semiHidden="1" w:unhideWhenUsed="1"/>
-    <w:lsdException w:name="index 2" w:semiHidden="1" w:unhideWhenUsed="1"/>
-    <w:lsdException w:name="index 3" w:semiHidden="1" w:unhideWhenUsed="1"/>
-    <w:lsdException w:name="index 4" w:semiHidden="1" w:unhideWhenUsed="1"/>
-    <w:lsdException w:name="index 5" w:semiHidden="1" w:unhideWhenUsed="1"/>
-    <w:lsdException w:name="index 6" w:semiHidden="1" w:unhideWhenUsed="1"/>
-    <w:lsdException w:name="index 7" w:semiHidden="1" w:unhideWhenUsed="1"/>
-    <w:lsdException w:name="index 8" w:semiHidden="1" w:unhideWhenUsed="1"/>
-    <w:lsdException w:name="index 9" w:semiHidden="1" w:unhideWhenUsed="1"/>
-    <w:lsdException w:name="toc 1" w:semiHidden="1" w:uiPriority="39" w:unhideWhenUsed="1"/>
-    <w:lsdException w:name="toc 2" w:semiHidden="1" w:uiPriority="39" w:unhideWhenUsed="1"/>
-    <w:lsdException w:name="toc 3" w:semiHidden="1" w:uiPriority="39" w:unhideWhenUsed="1"/>
-    <w:lsdException w:name="toc 4" w:semiHidden="1" w:uiPriority="39" w:unhideWhenUsed="1"/>
-    <w:lsdException w:name="toc 5" w:semiHidden="1" w:uiPriority="39" w:unhideWhenUsed="1"/>
-    <w:lsdException w:name="toc 6" w:semiHidden="1" w:uiPriority="39" w:unhideWhenUsed="1"/>
-    <w:lsdException w:name="toc 7" w:semiHidden="1" w:uiPriority="39" w:unhideWhenUsed="1"/>
-    <w:lsdException w:name="toc 8" w:semiHidden="1" w:uiPriority="39" w:unhideWhenUsed="1"/>
-    <w:lsdException w:name="toc 9" w:semiHidden="1" w:uiPriority="39" w:unhideWhenUsed="1"/>
-    <w:lsdException w:name="Normal Indent" w:semiHidden="1" w:unhideWhenUsed="1"/>
-    <w:lsdException w:name="footnote text" w:semiHidden="1" w:unhideWhenUsed="1"/>
-    <w:lsdException w:name="annotation text" w:semiHidden="1" w:unhideWhenUsed="1"/>
-    <w:lsdException w:name="header" w:semiHidden="1" w:unhideWhenUsed="1"/>
-    <w:lsdException w:name="footer" w:semiHidden="1" w:unhideWhenUsed="1"/>
-    <w:lsdException w:name="index heading" w:semiHidden="1" w:unhideWhenUsed="1"/>
-    <w:lsdException w:name="caption" w:semiHidden="1" w:uiPriority="35" w:unhideWhenUsed="1" w:qFormat="1"/>
-    <w:lsdException w:name="table of figures" w:semiHidden="1" w:unhideWhenUsed="1"/>
-    <w:lsdException w:name="envelope address" w:semiHidden="1" w:unhideWhenUsed="1"/>
-    <w:lsdException w:name="envelope return" w:semiHidden="1" w:unhideWhenUsed="1"/>
-    <w:lsdException w:name="footnote reference" w:semiHidden="1" w:unhideWhenUsed="1"/>
-    <w:lsdException w:name="annotation reference" w:semiHidden="1" w:unhideWhenUsed="1"/>
-    <w:lsdException w:name="line number" w:semiHidden="1" w:unhideWhenUsed="1"/>
-    <w:lsdException w:name="page number" w:semiHidden="1" w:unhideWhenUsed="1"/>
-    <w:lsdException w:name="endnote reference" w:semiHidden="1" w:unhideWhenUsed="1"/>
-    <w:lsdException w:name="endnote text" w:semiHidden="1" w:unhideWhenUsed="1"/>
-    <w:lsdException w:name="table of authorities" w:semiHidden="1" w:unhideWhenUsed="1"/>
-    <w:lsdException w:name="macro" w:semiHidden="1" w:unhideWhenUsed="1"/>
-    <w:lsdException w:name="toa heading" w:semiHidden="1" w:unhideWhenUsed="1"/>
-    <w:lsdException w:name="List" w:semiHidden="1" w:unhideWhenUsed="1"/>
-    <w:lsdException w:name="List Bullet" w:semiHidden="1" w:unhideWhenUsed="1"/>
-    <w:lsdException w:name="List Number" w:semiHidden="1" w:unhideWhenUsed="1"/>
-    <w:lsdException w:name="List 2" w:semiHidden="1" w:unhideWhenUsed="1"/>
-    <w:lsdException w:name="List 3" w:semiHidden="1" w:unhideWhenUsed="1"/>
-    <w:lsdException w:name="List 4" w:semiHidden="1" w:unhideWhenUsed="1"/>
-    <w:lsdException w:name="List 5" w:semiHidden="1" w:unhideWhenUsed="1"/>
-    <w:lsdException w:name="List Bullet 2" w:semiHidden="1" w:unhideWhenUsed="1"/>
-    <w:lsdException w:name="List Bullet 3" w:semiHidden="1" w:unhideWhenUsed="1"/>
-    <w:lsdException w:name="List Bullet 4" w:semiHidden="1" w:unhideWhenUsed="1"/>
-    <w:lsdException w:name="List Bullet 5" w:semiHidden="1" w:unhideWhenUsed="1"/>
-    <w:lsdException w:name="List Number 2" w:semiHidden="1" w:unhideWhenUsed="1"/>
-    <w:lsdException w:name="List Number 3" w:semiHidden="1" w:unhideWhenUsed="1"/>
-    <w:lsdException w:name="List Number 4" w:semiHidden="1" w:unhideWhenUsed="1"/>
-    <w:lsdException w:name="List Number 5" w:semiHidden="1" w:unhideWhenUsed="1"/>
-    <w:lsdException w:name="Title" w:uiPriority="10" w:qFormat="1"/>
-    <w:lsdException w:name="Closing" w:semiHidden="1" w:unhideWhenUsed="1"/>
-    <w:lsdException w:name="Signature" w:semiHidden="1" w:unhideWhenUsed="1"/>
-    <w:lsdException w:name="Default Paragraph Font" w:semiHidden="1" w:uiPriority="1" w:unhideWhenUsed="1"/>
-    <w:lsdException w:name="Body Text" w:semiHidden="1" w:unhideWhenUsed="1"/>
-    <w:lsdException w:name="Body Text Indent" w:semiHidden="1" w:unhideWhenUsed="1"/>
-    <w:lsdException w:name="List Continue" w:semiHidden="1" w:unhideWhenUsed="1"/>
-    <w:lsdException w:name="List Continue 2" w:semiHidden="1" w:unhideWhenUsed="1"/>
-    <w:lsdException w:name="List Continue 3" w:semiHidden="1" w:unhideWhenUsed="1"/>
-    <w:lsdException w:name="List Continue 4" w:semiHidden="1" w:unhideWhenUsed="1"/>
-    <w:lsdException w:name="List Continue 5" w:semiHidden="1" w:unhideWhenUsed="1"/>
-    <w:lsdException w:name="Message Header" w:semiHidden="1" w:unhideWhenUsed="1"/>
-    <w:lsdException w:name="Subtitle" w:uiPriority="11" w:qFormat="1"/>
-    <w:lsdException w:name="Salutation" w:semiHidden="1" w:unhideWhenUsed="1"/>
-    <w:lsdException w:name="Date" w:semiHidden="1" w:unhideWhenUsed="1"/>
-    <w:lsdException w:name="Body Text First Indent" w:semiHidden="1" w:unhideWhenUsed="1"/>
-    <w:lsdException w:name="Body Text First Indent 2" w:semiHidden="1" w:unhideWhenUsed="1"/>
-    <w:lsdException w:name="Note Heading" w:semiHidden="1" w:unhideWhenUsed="1"/>
-    <w:lsdException w:name="Body Text 2" w:semiHidden="1" w:unhideWhenUsed="1"/>
-    <w:lsdException w:name="Body Text 3" w:semiHidden="1" w:unhideWhenUsed="1"/>
-    <w:lsdException w:name="Body Text Indent 2" w:semiHidden="1" w:unhideWhenUsed="1"/>
-    <w:lsdException w:name="Body Text Indent 3" w:semiHidden="1" w:unhideWhenUsed="1"/>
-    <w:lsdException w:name="Block Text" w:semiHidden="1" w:unhideWhenUsed="1"/>
-    <w:lsdException w:name="Hyperlink" w:semiHidden="1" w:unhideWhenUsed="1"/>
-    <w:lsdException w:name="FollowedHyperlink" w:semiHidden="1" w:unhideWhenUsed="1"/>
-    <w:lsdException w:name="Strong" w:uiPriority="22" w:qFormat="1"/>
-    <w:lsdException w:name="Emphasis" w:uiPriority="20" w:qFormat="1"/>
-    <w:lsdException w:name="Document Map" w:semiHidden="1" w:unhideWhenUsed="1"/>
-    <w:lsdException w:name="Plain Text" w:semiHidden="1" w:unhideWhenUsed="1"/>
-    <w:lsdException w:name="E-mail Signature" w:semiHidden="1" w:unhideWhenUsed="1"/>
-    <w:lsdException w:name="HTML Top of Form" w:semiHidden="1" w:unhideWhenUsed="1"/>
-    <w:lsdException w:name="HTML Bottom of Form" w:semiHidden="1" w:unhideWhenUsed="1"/>
-    <w:lsdException w:name="Normal (Web)" w:semiHidden="1" w:unhideWhenUsed="1"/>
-    <w:lsdException w:name="HTML Acronym" w:semiHidden="1" w:unhideWhenUsed="1"/>
-    <w:lsdException w:name="HTML Address" w:semiHidden="1" w:unhideWhenUsed="1"/>
-    <w:lsdException w:name="HTML Cite" w:semiHidden="1" w:unhideWhenUsed="1"/>
-    <w:lsdException w:name="HTML Code" w:semiHidden="1" w:unhideWhenUsed="1"/>
-    <w:lsdException w:name="HTML Definition" w:semiHidden="1" w:unhideWhenUsed="1"/>
-    <w:lsdException w:name="HTML Keyboard" w:semiHidden="1" w:unhideWhenUsed="1"/>
-    <w:lsdException w:name="HTML Preformatted" w:semiHidden="1" w:unhideWhenUsed="1"/>
-    <w:lsdException w:name="HTML Sample" w:semiHidden="1" w:unhideWhenUsed="1"/>
-    <w:lsdException w:name="HTML Typewriter" w:semiHidden="1" w:unhideWhenUsed="1"/>
-    <w:lsdException w:name="HTML Variable" w:semiHidden="1" w:unhideWhenUsed="1"/>
-    <w:lsdException w:name="Normal Table" w:semiHidden="1" w:unhideWhenUsed="1"/>
-    <w:lsdException w:name="annotation subject" w:semiHidden="1" w:unhideWhenUsed="1"/>
-    <w:lsdException w:name="No List" w:semiHidden="1" w:unhideWhenUsed="1"/>
-    <w:lsdException w:name="Outline List 1" w:semiHidden="1" w:unhideWhenUsed="1"/>
-    <w:lsdException w:name="Outline List 2" w:semiHidden="1" w:unhideWhenUsed="1"/>
-    <w:lsdException w:name="Outline List 3" w:semiHidden="1" w:unhideWhenUsed="1"/>
-    <w:lsdException w:name="Table Simple 1" w:semiHidden="1" w:unhideWhenUsed="1"/>
-    <w:lsdException w:name="Table Simple 2" w:semiHidden="1" w:unhideWhenUsed="1"/>
-    <w:lsdException w:name="Table Simple 3" w:semiHidden="1" w:unhideWhenUsed="1"/>
-    <w:lsdException w:name="Table Classic 1" w:semiHidden="1" w:unhideWhenUsed="1"/>
-    <w:lsdException w:name="Table Classic 2" w:semiHidden="1" w:unhideWhenUsed="1"/>
-    <w:lsdException w:name="Table Classic 3" w:semiHidden="1" w:unhideWhenUsed="1"/>
-    <w:lsdException w:name="Table Classic 4" w:semiHidden="1" w:unhideWhenUsed="1"/>
-    <w:lsdException w:name="Table Colorful 1" w:semiHidden="1" w:unhideWhenUsed="1"/>
-    <w:lsdException w:name="Table Colorful 2" w:semiHidden="1" w:unhideWhenUsed="1"/>
-    <w:lsdException w:name="Table Colorful 3" w:semiHidden="1" w:unhideWhenUsed="1"/>
-    <w:lsdException w:name="Table Columns 1" w:semiHidden="1" w:unhideWhenUsed="1"/>
-    <w:lsdException w:name="Table Columns 2" w:semiHidden="1" w:unhideWhenUsed="1"/>
-    <w:lsdException w:name="Table Columns 3" w:semiHidden="1" w:unhideWhenUsed="1"/>
-    <w:lsdException w:name="Table Columns 4" w:semiHidden="1" w:unhideWhenUsed="1"/>
-    <w:lsdException w:name="Table Columns 5" w:semiHidden="1" w:unhideWhenUsed="1"/>
-    <w:lsdException w:name="Table Grid 1" w:semiHidden="1" w:unhideWhenUsed="1"/>
-    <w:lsdException w:name="Table Grid 2" w:semiHidden="1" w:unhideWhenUsed="1"/>
-    <w:lsdException w:name="Table Grid 3" w:semiHidden="1" w:unhideWhenUsed="1"/>
-    <w:lsdException w:name="Table Grid 4" w:semiHidden="1" w:unhideWhenUsed="1"/>
-    <w:lsdException w:name="Table Grid 5" w:semiHidden="1" w:unhideWhenUsed="1"/>
-    <w:lsdException w:name="Table Grid 6" w:semiHidden="1" w:unhideWhenUsed="1"/>
-    <w:lsdException w:name="Table Grid 7" w:semiHidden="1" w:unhideWhenUsed="1"/>
-    <w:lsdException w:name="Table Grid 8" w:semiHidden="1" w:unhideWhenUsed="1"/>
-    <w:lsdException w:name="Table List 1" w:semiHidden="1" w:unhideWhenUsed="1"/>
-    <w:lsdException w:name="Table List 2" w:semiHidden="1" w:unhideWhenUsed="1"/>
-    <w:lsdException w:name="Table List 3" w:semiHidden="1" w:unhideWhenUsed="1"/>
-    <w:lsdException w:name="Table List 4" w:semiHidden="1" w:unhideWhenUsed="1"/>
-    <w:lsdException w:name="Table List 5" w:semiHidden="1" w:unhideWhenUsed="1"/>
-    <w:lsdException w:name="Table List 6" w:semiHidden="1" w:unhideWhenUsed="1"/>
-    <w:lsdException w:name="Table List 7" w:semiHidden="1" w:unhideWhenUsed="1"/>
-    <w:lsdException w:name="Table List 8" w:semiHidden="1" w:unhideWhenUsed="1"/>
-    <w:lsdException w:name="Table 3D effects 1" w:semiHidden="1" w:unhideWhenUsed="1"/>
-    <w:lsdException w:name="Table 3D effects 2" w:semiHidden="1" w:unhideWhenUsed="1"/>
-    <w:lsdException w:name="Table 3D effects 3" w:semiHidden="1" w:unhideWhenUsed="1"/>
-    <w:lsdException w:name="Table Contemporary" w:semiHidden="1" w:unhideWhenUsed="1"/>
-    <w:lsdException w:name="Table Elegant" w:semiHidden="1" w:unhideWhenUsed="1"/>
-    <w:lsdException w:name="Table Professional" w:semiHidden="1" w:unhideWhenUsed="1"/>
-    <w:lsdException w:name="Table Subtle 1" w:semiHidden="1" w:unhideWhenUsed="1"/>
-    <w:lsdException w:name="Table Subtle 2" w:semiHidden="1" w:unhideWhenUsed="1"/>
-    <w:lsdException w:name="Table Web 1" w:semiHidden="1" w:unhideWhenUsed="1"/>
-    <w:lsdException w:name="Table Web 2" w:semiHidden="1" w:unhideWhenUsed="1"/>
-    <w:lsdException w:name="Table Web 3" w:semiHidden="1" w:unhideWhenUsed="1"/>
-    <w:lsdException w:name="Balloon Text" w:semiHidden="1" w:unhideWhenUsed="1"/>
-    <w:lsdException w:name="Table Grid" w:uiPriority="39"/>
-    <w:lsdException w:name="Table Theme" w:semiHidden="1" w:unhideWhenUsed="1"/>
-    <w:lsdException w:name="Placeholder Text" w:semiHidden="1"/>
-    <w:lsdException w:name="No Spacing" w:uiPriority="1" w:qFormat="1"/>
-    <w:lsdException w:name="Light Shading" w:uiPriority="60"/>
-    <w:lsdException w:name="Light List" w:uiPriority="61"/>
-    <w:lsdException w:name="Light Grid" w:uiPriority="62"/>
-    <w:lsdException w:name="Medium Shading 1" w:uiPriority="63"/>
-    <w:lsdException w:name="Medium Shading 2" w:uiPriority="64"/>
-    <w:lsdException w:name="Medium List 1" w:uiPriority="65"/>
-    <w:lsdException w:name="Medium List 2" w:uiPriority="66"/>
-    <w:lsdException w:name="Medium Grid 1" w:uiPriority="67"/>
-    <w:lsdException w:name="Medium Grid 2" w:uiPriority="68"/>
-    <w:lsdException w:name="Medium Grid 3" w:uiPriority="69"/>
-    <w:lsdException w:name="Dark List" w:uiPriority="70"/>
-    <w:lsdException w:name="Colorful Shading" w:uiPriority="71"/>
-    <w:lsdException w:name="Colorful List" w:uiPriority="72"/>
-    <w:lsdException w:name="Colorful Grid" w:uiPriority="73"/>
-    <w:lsdException w:name="Light Shading Accent 1" w:uiPriority="60"/>
-    <w:lsdException w:name="Light List Accent 1" w:uiPriority="61"/>
-    <w:lsdException w:name="Light Grid Accent 1" w:uiPriority="62"/>
-    <w:lsdException w:name="Medium Shading 1 Accent 1" w:uiPriority="63"/>
-    <w:lsdException w:name="Medium Shading 2 Accent 1" w:uiPriority="64"/>
-    <w:lsdException w:name="Medium List 1 Accent 1" w:uiPriority="65"/>
-    <w:lsdException w:name="Revision" w:semiHidden="1"/>
-    <w:lsdException w:name="List Paragraph" w:uiPriority="34" w:qFormat="1"/>
-    <w:lsdException w:name="Quote" w:uiPriority="29" w:qFormat="1"/>
-    <w:lsdException w:name="Intense Quote" w:uiPriority="30" w:qFormat="1"/>
-    <w:lsdException w:name="Medium List 2 Accent 1" w:uiPriority="66"/>
-    <w:lsdException w:name="Medium Grid 1 Accent 1" w:uiPriority="67"/>
-    <w:lsdException w:name="Medium Grid 2 Accent 1" w:uiPriority="68"/>
-    <w:lsdException w:name="Medium Grid 3 Accent 1" w:uiPriority="69"/>
-    <w:lsdException w:name="Dark List Accent 1" w:uiPriority="70"/>
-    <w:lsdException w:name="Colorful Shading Accent 1" w:uiPriority="71"/>
-    <w:lsdException w:name="Colorful List Accent 1" w:uiPriority="72"/>
-    <w:lsdException w:name="Colorful Grid Accent 1" w:uiPriority="73"/>
-    <w:lsdException w:name="Light Shading Accent 2" w:uiPriority="60"/>
-    <w:lsdException w:name="Light List Accent 2" w:uiPriority="61"/>
-    <w:lsdException w:name="Light Grid Accent 2" w:uiPriority="62"/>
-    <w:lsdException w:name="Medium Shading 1 Accent 2" w:uiPriority="63"/>
-    <w:lsdException w:name="Medium Shading 2 Accent 2" w:uiPriority="64"/>
-    <w:lsdException w:name="Medium List 1 Accent 2" w:uiPriority="65"/>
-    <w:lsdException w:name="Medium List 2 Accent 2" w:uiPriority="66"/>
-    <w:lsdException w:name="Medium Grid 1 Accent 2" w:uiPriority="67"/>
-    <w:lsdException w:name="Medium Grid 2 Accent 2" w:uiPriority="68"/>
-    <w:lsdException w:name="Medium Grid 3 Accent 2" w:uiPriority="69"/>
-    <w:lsdException w:name="Dark List Accent 2" w:uiPriority="70"/>
-    <w:lsdException w:name="Colorful Shading Accent 2" w:uiPriority="71"/>
-    <w:lsdException w:name="Colorful List Accent 2" w:uiPriority="72"/>
-    <w:lsdException w:name="Colorful Grid Accent 2" w:uiPriority="73"/>
-    <w:lsdException w:name="Light Shading Accent 3" w:uiPriority="60"/>
-    <w:lsdException w:name="Light List Accent 3" w:uiPriority="61"/>
-    <w:lsdException w:name="Light Grid Accent 3" w:uiPriority="62"/>
-    <w:lsdException w:name="Medium Shading 1 Accent 3" w:uiPriority="63"/>
-    <w:lsdException w:name="Medium Shading 2 Accent 3" w:uiPriority="64"/>
-    <w:lsdException w:name="Medium List 1 Accent 3" w:uiPriority="65"/>
-    <w:lsdException w:name="Medium List 2 Accent 3" w:uiPriority="66"/>
-    <w:lsdException w:name="Medium Grid 1 Accent 3" w:uiPriority="67"/>
-    <w:lsdException w:name="Medium Grid 2 Accent 3" w:uiPriority="68"/>
-    <w:lsdException w:name="Medium Grid 3 Accent 3" w:uiPriority="69"/>
-    <w:lsdException w:name="Dark List Accent 3" w:uiPriority="70"/>
-    <w:lsdException w:name="Colorful Shading Accent 3" w:uiPriority="71"/>
-    <w:lsdException w:name="Colorful List Accent 3" w:uiPriority="72"/>
-    <w:lsdException w:name="Colorful Grid Accent 3" w:uiPriority="73"/>
-    <w:lsdException w:name="Light Shading Accent 4" w:uiPriority="60"/>
-    <w:lsdException w:name="Light List Accent 4" w:uiPriority="61"/>
-    <w:lsdException w:name="Light Grid Accent 4" w:uiPriority="62"/>
-    <w:lsdException w:name="Medium Shading 1 Accent 4" w:uiPriority="63"/>
-    <w:lsdException w:name="Medium Shading 2 Accent 4" w:uiPriority="64"/>
-    <w:lsdException w:name="Medium List 1 Accent 4" w:uiPriority="65"/>
-    <w:lsdException w:name="Medium List 2 Accent 4" w:uiPriority="66"/>
-    <w:lsdException w:name="Medium Grid 1 Accent 4" w:uiPriority="67"/>
-    <w:lsdException w:name="Medium Grid 2 Accent 4" w:uiPriority="68"/>
-    <w:lsdException w:name="Medium Grid 3 Accent 4" w:uiPriority="69"/>
-    <w:lsdException w:name="Dark List Accent 4" w:uiPriority="70"/>
-    <w:lsdException w:name="Colorful Shading Accent 4" w:uiPriority="71"/>
-    <w:lsdException w:name="Colorful List Accent 4" w:uiPriority="72"/>
-    <w:lsdException w:name="Colorful Grid Accent 4" w:uiPriority="73"/>
-    <w:lsdException w:name="Light Shading Accent 5" w:uiPriority="60"/>
-    <w:lsdException w:name="Light List Accent 5" w:uiPriority="61"/>
-    <w:lsdException w:name="Light Grid Accent 5" w:uiPriority="62"/>
-    <w:lsdException w:name="Medium Shading 1 Accent 5" w:uiPriority="63"/>
-    <w:lsdException w:name="Medium Shading 2 Accent 5" w:uiPriority="64"/>
-    <w:lsdException w:name="Medium List 1 Accent 5" w:uiPriority="65"/>
-    <w:lsdException w:name="Medium List 2 Accent 5" w:uiPriority="66"/>
-    <w:lsdException w:name="Medium Grid 1 Accent 5" w:uiPriority="67"/>
-    <w:lsdException w:name="Medium Grid 2 Accent 5" w:uiPriority="68"/>
-    <w:lsdException w:name="Medium Grid 3 Accent 5" w:uiPriority="69"/>
-    <w:lsdException w:name="Dark List Accent 5" w:uiPriority="70"/>
-    <w:lsdException w:name="Colorful Shading Accent 5" w:uiPriority="71"/>
-    <w:lsdException w:name="Colorful List Accent 5" w:uiPriority="72"/>
-    <w:lsdException w:name="Colorful Grid Accent 5" w:uiPriority="73"/>
-    <w:lsdException w:name="Light Shading Accent 6" w:uiPriority="60"/>
-    <w:lsdException w:name="Light List Accent 6" w:uiPriority="61"/>
-    <w:lsdException w:name="Light Grid Accent 6" w:uiPriority="62"/>
-    <w:lsdException w:name="Medium Shading 1 Accent 6" w:uiPriority="63"/>
-    <w:lsdException w:name="Medium Shading 2 Accent 6" w:uiPriority="64"/>
-    <w:lsdException w:name="Medium List 1 Accent 6" w:uiPriority="65"/>
-    <w:lsdException w:name="Medium List 2 Accent 6" w:uiPriority="66"/>
-    <w:lsdException w:name="Medium Grid 1 Accent 6" w:uiPriority="67"/>
-    <w:lsdException w:name="Medium Grid 2 Accent 6" w:uiPriority="68"/>
-    <w:lsdException w:name="Medium Grid 3 Accent 6" w:uiPriority="69"/>
-    <w:lsdException w:name="Dark List Accent 6" w:uiPriority="70"/>
-    <w:lsdException w:name="Colorful Shading Accent 6" w:uiPriority="71"/>
-    <w:lsdException w:name="Colorful List Accent 6" w:uiPriority="72"/>
-    <w:lsdException w:name="Colorful Grid Accent 6" w:uiPriority="73"/>
-    <w:lsdException w:name="Subtle Emphasis" w:uiPriority="19" w:qFormat="1"/>
-    <w:lsdException w:name="Intense Emphasis" w:uiPriority="21" w:qFormat="1"/>
-    <w:lsdException w:name="Subtle Reference" w:uiPriority="31" w:qFormat="1"/>
-    <w:lsdException w:name="Intense Reference" w:uiPriority="32" w:qFormat="1"/>
-    <w:lsdException w:name="Book Title" w:uiPriority="33" w:qFormat="1"/>
-    <w:lsdException w:name="Bibliography" w:semiHidden="1" w:uiPriority="37" w:unhideWhenUsed="1"/>
-    <w:lsdException w:name="TOC Heading" w:semiHidden="1" w:uiPriority="39" w:unhideWhenUsed="1" w:qFormat="1"/>
-    <w:lsdException w:name="Plain Table 1" w:uiPriority="41"/>
-    <w:lsdException w:name="Plain Table 2" w:uiPriority="42"/>
-    <w:lsdException w:name="Plain Table 3" w:uiPriority="43"/>
-    <w:lsdException w:name="Plain Table 4" w:uiPriority="44"/>
-    <w:lsdException w:name="Plain Table 5" w:uiPriority="45"/>
-    <w:lsdException w:name="Grid Table Light" w:uiPriority="40"/>
-    <w:lsdException w:name="Grid Table 1 Light" w:uiPriority="46"/>
-    <w:lsdException w:name="Grid Table 2" w:uiPriority="47"/>
-    <w:lsdException w:name="Grid Table 3" w:uiPriority="48"/>
-    <w:lsdException w:name="Grid Table 4" w:uiPriority="49"/>
-    <w:lsdException w:name="Grid Table 5 Dark" w:uiPriority="50"/>
-    <w:lsdException w:name="Grid Table 6 Colorful" w:uiPriority="51"/>
-    <w:lsdException w:name="Grid Table 7 Colorful" w:uiPriority="52"/>
-    <w:lsdException w:name="Grid Table 1 Light Accent 1" w:uiPriority="46"/>
-    <w:lsdException w:name="Grid Table 2 Accent 1" w:uiPriority="47"/>
-    <w:lsdException w:name="Grid Table 3 Accent 1" w:uiPriority="48"/>
-    <w:lsdException w:name="Grid Table 4 Accent 1" w:uiPriority="49"/>
-    <w:lsdException w:name="Grid Table 5 Dark Accent 1" w:uiPriority="50"/>
-    <w:lsdException w:name="Grid Table 6 Colorful Accent 1" w:uiPriority="51"/>
-    <w:lsdException w:name="Grid Table 7 Colorful Accent 1" w:uiPriority="52"/>
-    <w:lsdException w:name="Grid Table 1 Light Accent 2" w:uiPriority="46"/>
-    <w:lsdException w:name="Grid Table 2 Accent 2" w:uiPriority="47"/>
-    <w:lsdException w:name="Grid Table 3 Accent 2" w:uiPriority="48"/>
-    <w:lsdException w:name="Grid Table 4 Accent 2" w:uiPriority="49"/>
-    <w:lsdException w:name="Grid Table 5 Dark Accent 2" w:uiPriority="50"/>
-    <w:lsdException w:name="Grid Table 6 Colorful Accent 2" w:uiPriority="51"/>
-    <w:lsdException w:name="Grid Table 7 Colorful Accent 2" w:uiPriority="52"/>
-    <w:lsdException w:name="Grid Table 1 Light Accent 3" w:uiPriority="46"/>
-    <w:lsdException w:name="Grid Table 2 Accent 3" w:uiPriority="47"/>
-    <w:lsdException w:name="Grid Table 3 Accent 3" w:uiPriority="48"/>
-    <w:lsdException w:name="Grid Table 4 Accent 3" w:uiPriority="49"/>
-    <w:lsdException w:name="Grid Table 5 Dark Accent 3" w:uiPriority="50"/>
-    <w:lsdException w:name="Grid Table 6 Colorful Accent 3" w:uiPriority="51"/>
-    <w:lsdException w:name="Grid Table 7 Colorful Accent 3" w:uiPriority="52"/>
-    <w:lsdException w:name="Grid Table 1 Light Accent 4" w:uiPriority="46"/>
-    <w:lsdException w:name="Grid Table 2 Accent 4" w:uiPriority="47"/>
-    <w:lsdException w:name="Grid Table 3 Accent 4" w:uiPriority="48"/>
-    <w:lsdException w:name="Grid Table 4 Accent 4" w:uiPriority="49"/>
-    <w:lsdException w:name="Grid Table 5 Dark Accent 4" w:uiPriority="50"/>
-    <w:lsdException w:name="Grid Table 6 Colorful Accent 4" w:uiPriority="51"/>
-    <w:lsdException w:name="Grid Table 7 Colorful Accent 4" w:uiPriority="52"/>
-    <w:lsdException w:name="Grid Table 1 Light Accent 5" w:uiPriority="46"/>
-    <w:lsdException w:name="Grid Table 2 Accent 5" w:uiPriority="47"/>
-    <w:lsdException w:name="Grid Table 3 Accent 5" w:uiPriority="48"/>
-    <w:lsdException w:name="Grid Table 4 Accent 5" w:uiPriority="49"/>
-    <w:lsdException w:name="Grid Table 5 Dark Accent 5" w:uiPriority="50"/>
-    <w:lsdException w:name="Grid Table 6 Colorful Accent 5" w:uiPriority="51"/>
-    <w:lsdException w:name="Grid Table 7 Colorful Accent 5" w:uiPriority="52"/>
-    <w:lsdException w:name="Grid Table 1 Light Accent 6" w:uiPriority="46"/>
-    <w:lsdException w:name="Grid Table 2 Accent 6" w:uiPriority="47"/>
-    <w:lsdException w:name="Grid Table 3 Accent 6" w:uiPriority="48"/>
-    <w:lsdException w:name="Grid Table 4 Accent 6" w:uiPriority="49"/>
-    <w:lsdException w:name="Grid Table 5 Dark Accent 6" w:uiPriority="50"/>
-    <w:lsdException w:name="Grid Table 6 Colorful Accent 6" w:uiPriority="51"/>
-    <w:lsdException w:name="Grid Table 7 Colorful Accent 6" w:uiPriority="52"/>
-    <w:lsdException w:name="List Table 1 Light" w:uiPriority="46"/>
-    <w:lsdException w:name="List Table 2" w:uiPriority="47"/>
-    <w:lsdException w:name="List Table 3" w:uiPriority="48"/>
-    <w:lsdException w:name="List Table 4" w:uiPriority="49"/>
-    <w:lsdException w:name="List Table 5 Dark" w:uiPriority="50"/>
-    <w:lsdException w:name="List Table 6 Colorful" w:uiPriority="51"/>
-    <w:lsdException w:name="List Table 7 Colorful" w:uiPriority="52"/>
-    <w:lsdException w:name="List Table 1 Light Accent 1" w:uiPriority="46"/>
-    <w:lsdException w:name="List Table 2 Accent 1" w:uiPriority="47"/>
-    <w:lsdException w:name="List Table 3 Accent 1" w:uiPriority="48"/>
-    <w:lsdException w:name="List Table 4 Accent 1" w:uiPriority="49"/>
-    <w:lsdException w:name="List Table 5 Dark Accent 1" w:uiPriority="50"/>
-    <w:lsdException w:name="List Table 6 Colorful Accent 1" w:uiPriority="51"/>
-    <w:lsdException w:name="List Table 7 Colorful Accent 1" w:uiPriority="52"/>
-    <w:lsdException w:name="List Table 1 Light Accent 2" w:uiPriority="46"/>
-    <w:lsdException w:name="List Table 2 Accent 2" w:uiPriority="47"/>
-    <w:lsdException w:name="List Table 3 Accent 2" w:uiPriority="48"/>
-    <w:lsdException w:name="List Table 4 Accent 2" w:uiPriority="49"/>
-    <w:lsdException w:name="List Table 5 Dark Accent 2" w:uiPriority="50"/>
-    <w:lsdException w:name="List Table 6 Colorful Accent 2" w:uiPriority="51"/>
-    <w:lsdException w:name="List Table 7 Colorful Accent 2" w:uiPriority="52"/>
-    <w:lsdException w:name="List Table 1 Light Accent 3" w:uiPriority="46"/>
-    <w:lsdException w:name="List Table 2 Accent 3" w:uiPriority="47"/>
-    <w:lsdException w:name="List Table 3 Accent 3" w:uiPriority="48"/>
-    <w:lsdException w:name="List Table 4 Accent 3" w:uiPriority="49"/>
-    <w:lsdException w:name="List Table 5 Dark Accent 3" w:uiPriority="50"/>
-    <w:lsdException w:name="List Table 6 Colorful Accent 3" w:uiPriority="51"/>
-    <w:lsdException w:name="List Table 7 Colorful Accent 3" w:uiPriority="52"/>
-    <w:lsdException w:name="List Table 1 Light Accent 4" w:uiPriority="46"/>
-    <w:lsdException w:name="List Table 2 Accent 4" w:uiPriority="47"/>
-    <w:lsdException w:name="List Table 3 Accent 4" w:uiPriority="48"/>
-    <w:lsdException w:name="List Table 4 Accent 4" w:uiPriority="49"/>
-    <w:lsdException w:name="List Table 5 Dark Accent 4" w:uiPriority="50"/>
-    <w:lsdException w:name="List Table 6 Colorful Accent 4" w:uiPriority="51"/>
-    <w:lsdException w:name="List Table 7 Colorful Accent 4" w:uiPriority="52"/>
-    <w:lsdException w:name="List Table 1 Light Accent 5" w:uiPriority="46"/>
-    <w:lsdException w:name="List Table 2 Accent 5" w:uiPriority="47"/>
-    <w:lsdException w:name="List Table 3 Accent 5" w:uiPriority="48"/>
-    <w:lsdException w:name="List Table 4 Accent 5" w:uiPriority="49"/>
-    <w:lsdException w:name="List Table 5 Dark Accent 5" w:uiPriority="50"/>
-    <w:lsdException w:name="List Table 6 Colorful Accent 5" w:uiPriority="51"/>
-    <w:lsdException w:name="List Table 7 Colorful Accent 5" w:uiPriority="52"/>
-    <w:lsdException w:name="List Table 1 Light Accent 6" w:uiPriority="46"/>
-    <w:lsdException w:name="List Table 2 Accent 6" w:uiPriority="47"/>
-    <w:lsdException w:name="List Table 3 Accent 6" w:uiPriority="48"/>
-    <w:lsdException w:name="List Table 4 Accent 6" w:uiPriority="49"/>
-    <w:lsdException w:name="List Table 5 Dark Accent 6" w:uiPriority="50"/>
-    <w:lsdException w:name="List Table 6 Colorful Accent 6" w:uiPriority="51"/>
-    <w:lsdException w:name="List Table 7 Colorful Accent 6" w:uiPriority="52"/>
-    <w:lsdException w:name="Mention" w:semiHidden="1" w:unhideWhenUsed="1"/>
-    <w:lsdException w:name="Smart Hyperlink" w:semiHidden="1" w:unhideWhenUsed="1"/>
-    <w:lsdException w:name="Hashtag" w:semiHidden="1" w:unhideWhenUsed="1"/>
-    <w:lsdException w:name="Unresolved Mention" w:semiHidden="1" w:unhideWhenUsed="1"/>
+  <w:latentStyles w:defLockedState="0" w:defUIPriority="99" w:defSemiHidden="1" w:defUnhideWhenUsed="1" w:defQFormat="0" w:count="267">
+    <w:lsdException w:name="Normal" w:semiHidden="0" w:uiPriority="0" w:unhideWhenUsed="0" w:qFormat="1"/>
+    <w:lsdException w:name="heading 1" w:semiHidden="0" w:uiPriority="9" w:unhideWhenUsed="0" w:qFormat="1"/>
+    <w:lsdException w:name="heading 2" w:uiPriority="9" w:qFormat="1"/>
+    <w:lsdException w:name="heading 3" w:uiPriority="9" w:qFormat="1"/>
+    <w:lsdException w:name="heading 4" w:uiPriority="9" w:qFormat="1"/>
+    <w:lsdException w:name="heading 5" w:uiPriority="9" w:qFormat="1"/>
+    <w:lsdException w:name="heading 6" w:uiPriority="9" w:qFormat="1"/>
+    <w:lsdException w:name="heading 7" w:uiPriority="9" w:qFormat="1"/>
+    <w:lsdException w:name="heading 8" w:uiPriority="9" w:qFormat="1"/>
+    <w:lsdException w:name="heading 9" w:uiPriority="9" w:qFormat="1"/>
+    <w:lsdException w:name="toc 1" w:uiPriority="39"/>
+    <w:lsdException w:name="toc 2" w:uiPriority="39"/>
+    <w:lsdException w:name="toc 3" w:uiPriority="39"/>
+    <w:lsdException w:name="toc 4" w:uiPriority="39"/>
+    <w:lsdException w:name="toc 5" w:uiPriority="39"/>
+    <w:lsdException w:name="toc 6" w:uiPriority="39"/>
+    <w:lsdException w:name="toc 7" w:uiPriority="39"/>
+    <w:lsdException w:name="toc 8" w:uiPriority="39"/>
+    <w:lsdException w:name="toc 9" w:uiPriority="39"/>
+    <w:lsdException w:name="caption" w:uiPriority="35" w:qFormat="1"/>
+    <w:lsdException w:name="Title" w:semiHidden="0" w:uiPriority="10" w:unhideWhenUsed="0" w:qFormat="1"/>
+    <w:lsdException w:name="Default Paragraph Font" w:uiPriority="1"/>
+    <w:lsdException w:name="Subtitle" w:semiHidden="0" w:uiPriority="11" w:unhideWhenUsed="0" w:qFormat="1"/>
+    <w:lsdException w:name="Strong" w:semiHidden="0" w:uiPriority="22" w:unhideWhenUsed="0" w:qFormat="1"/>
+    <w:lsdException w:name="Emphasis" w:semiHidden="0" w:uiPriority="20" w:unhideWhenUsed="0" w:qFormat="1"/>
+    <w:lsdException w:name="Table Grid" w:semiHidden="0" w:uiPriority="39" w:unhideWhenUsed="0"/>
+    <w:lsdException w:name="Placeholder Text" w:unhideWhenUsed="0"/>
+    <w:lsdException w:name="No Spacing" w:semiHidden="0" w:uiPriority="1" w:unhideWhenUsed="0" w:qFormat="1"/>
+    <w:lsdException w:name="Light Shading" w:semiHidden="0" w:uiPriority="60" w:unhideWhenUsed="0"/>
+    <w:lsdException w:name="Light List" w:semiHidden="0" w:uiPriority="61" w:unhideWhenUsed="0"/>
+    <w:lsdException w:name="Light Grid" w:semiHidden="0" w:uiPriority="62" w:unhideWhenUsed="0"/>
+    <w:lsdException w:name="Medium Shading 1" w:semiHidden="0" w:uiPriority="63" w:unhideWhenUsed="0"/>
+    <w:lsdException w:name="Medium Shading 2" w:semiHidden="0" w:uiPriority="64" w:unhideWhenUsed="0"/>
+    <w:lsdException w:name="Medium List 1" w:semiHidden="0" w:uiPriority="65" w:unhideWhenUsed="0"/>
+    <w:lsdException w:name="Medium List 2" w:semiHidden="0" w:uiPriority="66" w:unhideWhenUsed="0"/>
+    <w:lsdException w:name="Medium Grid 1" w:semiHidden="0" w:uiPriority="67" w:unhideWhenUsed="0"/>
+    <w:lsdException w:name="Medium Grid 2" w:semiHidden="0" w:uiPriority="68" w:unhideWhenUsed="0"/>
+    <w:lsdException w:name="Medium Grid 3" w:semiHidden="0" w:uiPriority="69" w:unhideWhenUsed="0"/>
+    <w:lsdException w:name="Dark List" w:semiHidden="0" w:uiPriority="70" w:unhideWhenUsed="0"/>
+    <w:lsdException w:name="Colorful Shading" w:semiHidden="0" w:uiPriority="71" w:unhideWhenUsed="0"/>
+    <w:lsdException w:name="Colorful List" w:semiHidden="0" w:uiPriority="72" w:unhideWhenUsed="0"/>
+    <w:lsdException w:name="Colorful Grid" w:semiHidden="0" w:uiPriority="73" w:unhideWhenUsed="0"/>
+    <w:lsdException w:name="Light Shading Accent 1" w:semiHidden="0" w:uiPriority="60" w:unhideWhenUsed="0"/>
+    <w:lsdException w:name="Light List Accent 1" w:semiHidden="0" w:uiPriority="61" w:unhideWhenUsed="0"/>
+    <w:lsdException w:name="Light Grid Accent 1" w:semiHidden="0" w:uiPriority="62" w:unhideWhenUsed="0"/>
+    <w:lsdException w:name="Medium Shading 1 Accent 1" w:semiHidden="0" w:uiPriority="63" w:unhideWhenUsed="0"/>
+    <w:lsdException w:name="Medium Shading 2 Accent 1" w:semiHidden="0" w:uiPriority="64" w:unhideWhenUsed="0"/>
+    <w:lsdException w:name="Medium List 1 Accent 1" w:semiHidden="0" w:uiPriority="65" w:unhideWhenUsed="0"/>
+    <w:lsdException w:name="Revision" w:unhideWhenUsed="0"/>
+    <w:lsdException w:name="List Paragraph" w:semiHidden="0" w:uiPriority="34" w:unhideWhenUsed="0" w:qFormat="1"/>
+    <w:lsdException w:name="Quote" w:semiHidden="0" w:uiPriority="29" w:unhideWhenUsed="0" w:qFormat="1"/>
+    <w:lsdException w:name="Intense Quote" w:semiHidden="0" w:uiPriority="30" w:unhideWhenUsed="0" w:qFormat="1"/>
+    <w:lsdException w:name="Medium List 2 Accent 1" w:semiHidden="0" w:uiPriority="66" w:unhideWhenUsed="0"/>
+    <w:lsdException w:name="Medium Grid 1 Accent 1" w:semiHidden="0" w:uiPriority="67" w:unhideWhenUsed="0"/>
+    <w:lsdException w:name="Medium Grid 2 Accent 1" w:semiHidden="0" w:uiPriority="68" w:unhideWhenUsed="0"/>
+    <w:lsdException w:name="Medium Grid 3 Accent 1" w:semiHidden="0" w:uiPriority="69" w:unhideWhenUsed="0"/>
+    <w:lsdException w:name="Dark List Accent 1" w:semiHidden="0" w:uiPriority="70" w:unhideWhenUsed="0"/>
+    <w:lsdException w:name="Colorful Shading Accent 1" w:semiHidden="0" w:uiPriority="71" w:unhideWhenUsed="0"/>
+    <w:lsdException w:name="Colorful List Accent 1" w:semiHidden="0" w:uiPriority="72" w:unhideWhenUsed="0"/>
+    <w:lsdException w:name="Colorful Grid Accent 1" w:semiHidden="0" w:uiPriority="73" w:unhideWhenUsed="0"/>
+    <w:lsdException w:name="Light Shading Accent 2" w:semiHidden="0" w:uiPriority="60" w:unhideWhenUsed="0"/>
+    <w:lsdException w:name="Light List Accent 2" w:semiHidden="0" w:uiPriority="61" w:unhideWhenUsed="0"/>
+    <w:lsdException w:name="Light Grid Accent 2" w:semiHidden="0" w:uiPriority="62" w:unhideWhenUsed="0"/>
+    <w:lsdException w:name="Medium Shading 1 Accent 2" w:semiHidden="0" w:uiPriority="63" w:unhideWhenUsed="0"/>
+    <w:lsdException w:name="Medium Shading 2 Accent 2" w:semiHidden="0" w:uiPriority="64" w:unhideWhenUsed="0"/>
+    <w:lsdException w:name="Medium List 1 Accent 2" w:semiHidden="0" w:uiPriority="65" w:unhideWhenUsed="0"/>
+    <w:lsdException w:name="Medium List 2 Accent 2" w:semiHidden="0" w:uiPriority="66" w:unhideWhenUsed="0"/>
+    <w:lsdException w:name="Medium Grid 1 Accent 2" w:semiHidden="0" w:uiPriority="67" w:unhideWhenUsed="0"/>
+    <w:lsdException w:name="Medium Grid 2 Accent 2" w:semiHidden="0" w:uiPriority="68" w:unhideWhenUsed="0"/>
+    <w:lsdException w:name="Medium Grid 3 Accent 2" w:semiHidden="0" w:uiPriority="69" w:unhideWhenUsed="0"/>
+    <w:lsdException w:name="Dark List Accent 2" w:semiHidden="0" w:uiPriority="70" w:unhideWhenUsed="0"/>
+    <w:lsdException w:name="Colorful Shading Accent 2" w:semiHidden="0" w:uiPriority="71" w:unhideWhenUsed="0"/>
+    <w:lsdException w:name="Colorful List Accent 2" w:semiHidden="0" w:uiPriority="72" w:unhideWhenUsed="0"/>
+    <w:lsdException w:name="Colorful Grid Accent 2" w:semiHidden="0" w:uiPriority="73" w:unhideWhenUsed="0"/>
+    <w:lsdException w:name="Light Shading Accent 3" w:semiHidden="0" w:uiPriority="60" w:unhideWhenUsed="0"/>
+    <w:lsdException w:name="Light List Accent 3" w:semiHidden="0" w:uiPriority="61" w:unhideWhenUsed="0"/>
+    <w:lsdException w:name="Light Grid Accent 3" w:semiHidden="0" w:uiPriority="62" w:unhideWhenUsed="0"/>
+    <w:lsdException w:name="Medium Shading 1 Accent 3" w:semiHidden="0" w:uiPriority="63" w:unhideWhenUsed="0"/>
+    <w:lsdException w:name="Medium Shading 2 Accent 3" w:semiHidden="0" w:uiPriority="64" w:unhideWhenUsed="0"/>
+    <w:lsdException w:name="Medium List 1 Accent 3" w:semiHidden="0" w:uiPriority="65" w:unhideWhenUsed="0"/>
+    <w:lsdException w:name="Medium List 2 Accent 3" w:semiHidden="0" w:uiPriority="66" w:unhideWhenUsed="0"/>
+    <w:lsdException w:name="Medium Grid 1 Accent 3" w:semiHidden="0" w:uiPriority="67" w:unhideWhenUsed="0"/>
+    <w:lsdException w:name="Medium Grid 2 Accent 3" w:semiHidden="0" w:uiPriority="68" w:unhideWhenUsed="0"/>
+    <w:lsdException w:name="Medium Grid 3 Accent 3" w:semiHidden="0" w:uiPriority="69" w:unhideWhenUsed="0"/>
+    <w:lsdException w:name="Dark List Accent 3" w:semiHidden="0" w:uiPriority="70" w:unhideWhenUsed="0"/>
+    <w:lsdException w:name="Colorful Shading Accent 3" w:semiHidden="0" w:uiPriority="71" w:unhideWhenUsed="0"/>
+    <w:lsdException w:name="Colorful List Accent 3" w:semiHidden="0" w:uiPriority="72" w:unhideWhenUsed="0"/>
+    <w:lsdException w:name="Colorful Grid Accent 3" w:semiHidden="0" w:uiPriority="73" w:unhideWhenUsed="0"/>
+    <w:lsdException w:name="Light Shading Accent 4" w:semiHidden="0" w:uiPriority="60" w:unhideWhenUsed="0"/>
+    <w:lsdException w:name="Light List Accent 4" w:semiHidden="0" w:uiPriority="61" w:unhideWhenUsed="0"/>
+    <w:lsdException w:name="Light Grid Accent 4" w:semiHidden="0" w:uiPriority="62" w:unhideWhenUsed="0"/>
+    <w:lsdException w:name="Medium Shading 1 Accent 4" w:semiHidden="0" w:uiPriority="63" w:unhideWhenUsed="0"/>
+    <w:lsdException w:name="Medium Shading 2 Accent 4" w:semiHidden="0" w:uiPriority="64" w:unhideWhenUsed="0"/>
+    <w:lsdException w:name="Medium List 1 Accent 4" w:semiHidden="0" w:uiPriority="65" w:unhideWhenUsed="0"/>
+    <w:lsdException w:name="Medium List 2 Accent 4" w:semiHidden="0" w:uiPriority="66" w:unhideWhenUsed="0"/>
+    <w:lsdException w:name="Medium Grid 1 Accent 4" w:semiHidden="0" w:uiPriority="67" w:unhideWhenUsed="0"/>
+    <w:lsdException w:name="Medium Grid 2 Accent 4" w:semiHidden="0" w:uiPriority="68" w:unhideWhenUsed="0"/>
+    <w:lsdException w:name="Medium Grid 3 Accent 4" w:semiHidden="0" w:uiPriority="69" w:unhideWhenUsed="0"/>
+    <w:lsdException w:name="Dark List Accent 4" w:semiHidden="0" w:uiPriority="70" w:unhideWhenUsed="0"/>
+    <w:lsdException w:name="Colorful Shading Accent 4" w:semiHidden="0" w:uiPriority="71" w:unhideWhenUsed="0"/>
+    <w:lsdException w:name="Colorful List Accent 4" w:semiHidden="0" w:uiPriority="72" w:unhideWhenUsed="0"/>
+    <w:lsdException w:name="Colorful Grid Accent 4" w:semiHidden="0" w:uiPriority="73" w:unhideWhenUsed="0"/>
+    <w:lsdException w:name="Light Shading Accent 5" w:semiHidden="0" w:uiPriority="60" w:unhideWhenUsed="0"/>
+    <w:lsdException w:name="Light List Accent 5" w:semiHidden="0" w:uiPriority="61" w:unhideWhenUsed="0"/>
+    <w:lsdException w:name="Light Grid Accent 5" w:semiHidden="0" w:uiPriority="62" w:unhideWhenUsed="0"/>
+    <w:lsdException w:name="Medium Shading 1 Accent 5" w:semiHidden="0" w:uiPriority="63" w:unhideWhenUsed="0"/>
+    <w:lsdException w:name="Medium Shading 2 Accent 5" w:semiHidden="0" w:uiPriority="64" w:unhideWhenUsed="0"/>
+    <w:lsdException w:name="Medium List 1 Accent 5" w:semiHidden="0" w:uiPriority="65" w:unhideWhenUsed="0"/>
+    <w:lsdException w:name="Medium List 2 Accent 5" w:semiHidden="0" w:uiPriority="66" w:unhideWhenUsed="0"/>
+    <w:lsdException w:name="Medium Grid 1 Accent 5" w:semiHidden="0" w:uiPriority="67" w:unhideWhenUsed="0"/>
+    <w:lsdException w:name="Medium Grid 2 Accent 5" w:semiHidden="0" w:uiPriority="68" w:unhideWhenUsed="0"/>
+    <w:lsdException w:name="Medium Grid 3 Accent 5" w:semiHidden="0" w:uiPriority="69" w:unhideWhenUsed="0"/>
+    <w:lsdException w:name="Dark List Accent 5" w:semiHidden="0" w:uiPriority="70" w:unhideWhenUsed="0"/>
+    <w:lsdException w:name="Colorful Shading Accent 5" w:semiHidden="0" w:uiPriority="71" w:unhideWhenUsed="0"/>
+    <w:lsdException w:name="Colorful List Accent 5" w:semiHidden="0" w:uiPriority="72" w:unhideWhenUsed="0"/>
+    <w:lsdException w:name="Colorful Grid Accent 5" w:semiHidden="0" w:uiPriority="73" w:unhideWhenUsed="0"/>
+    <w:lsdException w:name="Light Shading Accent 6" w:semiHidden="0" w:uiPriority="60" w:unhideWhenUsed="0"/>
+    <w:lsdException w:name="Light List Accent 6" w:semiHidden="0" w:uiPriority="61" w:unhideWhenUsed="0"/>
+    <w:lsdException w:name="Light Grid Accent 6" w:semiHidden="0" w:uiPriority="62" w:unhideWhenUsed="0"/>
+    <w:lsdException w:name="Medium Shading 1 Accent 6" w:semiHidden="0" w:uiPriority="63" w:unhideWhenUsed="0"/>
+    <w:lsdException w:name="Medium Shading 2 Accent 6" w:semiHidden="0" w:uiPriority="64" w:unhideWhenUsed="0"/>
+    <w:lsdException w:name="Medium List 1 Accent 6" w:semiHidden="0" w:uiPriority="65" w:unhideWhenUsed="0"/>
+    <w:lsdException w:name="Medium List 2 Accent 6" w:semiHidden="0" w:uiPriority="66" w:unhideWhenUsed="0"/>
+    <w:lsdException w:name="Medium Grid 1 Accent 6" w:semiHidden="0" w:uiPriority="67" w:unhideWhenUsed="0"/>
+    <w:lsdException w:name="Medium Grid 2 Accent 6" w:semiHidden="0" w:uiPriority="68" w:unhideWhenUsed="0"/>
+    <w:lsdException w:name="Medium Grid 3 Accent 6" w:semiHidden="0" w:uiPriority="69" w:unhideWhenUsed="0"/>
+    <w:lsdException w:name="Dark List Accent 6" w:semiHidden="0" w:uiPriority="70" w:unhideWhenUsed="0"/>
+    <w:lsdException w:name="Colorful Shading Accent 6" w:semiHidden="0" w:uiPriority="71" w:unhideWhenUsed="0"/>
+    <w:lsdException w:name="Colorful List Accent 6" w:semiHidden="0" w:uiPriority="72" w:unhideWhenUsed="0"/>
+    <w:lsdException w:name="Colorful Grid Accent 6" w:semiHidden="0" w:uiPriority="73" w:unhideWhenUsed="0"/>
+    <w:lsdException w:name="Subtle Emphasis" w:semiHidden="0" w:uiPriority="19" w:unhideWhenUsed="0" w:qFormat="1"/>
+    <w:lsdException w:name="Intense Emphasis" w:semiHidden="0" w:uiPriority="21" w:unhideWhenUsed="0" w:qFormat="1"/>
+    <w:lsdException w:name="Subtle Reference" w:semiHidden="0" w:uiPriority="31" w:unhideWhenUsed="0" w:qFormat="1"/>
+    <w:lsdException w:name="Intense Reference" w:semiHidden="0" w:uiPriority="32" w:unhideWhenUsed="0" w:qFormat="1"/>
+    <w:lsdException w:name="Book Title" w:semiHidden="0" w:uiPriority="33" w:unhideWhenUsed="0" w:qFormat="1"/>
+    <w:lsdException w:name="Bibliography" w:uiPriority="37"/>
+    <w:lsdException w:name="TOC Heading" w:uiPriority="39" w:qFormat="1"/>
   </w:latentStyles>
   <w:style w:type="paragraph" w:default="1" w:styleId="Normal">
     <w:name w:val="Normal"/>
@@ -3298,7 +3302,6 @@
       <w:spacing w:after="0" w:line="240" w:lineRule="auto"/>
     </w:pPr>
     <w:tblPr>
-      <w:tblInd w:w="0" w:type="nil"/>
       <w:tblBorders>
         <w:top w:val="single" w:sz="4" w:space="0" w:color="auto"/>
         <w:left w:val="single" w:sz="4" w:space="0" w:color="auto"/>
@@ -3307,6 +3310,12 @@
         <w:insideH w:val="single" w:sz="4" w:space="0" w:color="auto"/>
         <w:insideV w:val="single" w:sz="4" w:space="0" w:color="auto"/>
       </w:tblBorders>
+      <w:tblCellMar>
+        <w:top w:w="0" w:type="dxa"/>
+        <w:left w:w="108" w:type="dxa"/>
+        <w:bottom w:w="0" w:type="dxa"/>
+        <w:right w:w="108" w:type="dxa"/>
+      </w:tblCellMar>
     </w:tblPr>
   </w:style>
   <w:style w:type="character" w:styleId="Hyperlink">
@@ -3377,6 +3386,493 @@
       <w:color w:val="385623" w:themeColor="accent6" w:themeShade="80"/>
       <w:lang w:val="en-US"/>
     </w:rPr>
+  </w:style>
+  <w:style w:type="paragraph" w:styleId="ListParagraph">
+    <w:name w:val="List Paragraph"/>
+    <w:basedOn w:val="Normal"/>
+    <w:uiPriority w:val="34"/>
+    <w:qFormat/>
+    <w:rsid w:val="00CE1E07"/>
+    <w:pPr>
+      <w:ind w:left="720"/>
+      <w:contextualSpacing/>
+    </w:pPr>
+  </w:style>
+</w:styles>
+</file>
+
+<file path=word/stylesWithEffects.xml><?xml version="1.0" encoding="utf-8"?>
+<w:styles xmlns:wpc="http://schemas.microsoft.com/office/word/2010/wordprocessingCanvas" xmlns:mc="http://schemas.openxmlformats.org/markup-compatibility/2006" xmlns:o="urn:schemas-microsoft-com:office:office" xmlns:r="http://schemas.openxmlformats.org/officeDocument/2006/relationships" xmlns:m="http://schemas.openxmlformats.org/officeDocument/2006/math" xmlns:v="urn:schemas-microsoft-com:vml" xmlns:wp14="http://schemas.microsoft.com/office/word/2010/wordprocessingDrawing" xmlns:wp="http://schemas.openxmlformats.org/drawingml/2006/wordprocessingDrawing" xmlns:w10="urn:schemas-microsoft-com:office:word" xmlns:w="http://schemas.openxmlformats.org/wordprocessingml/2006/main" xmlns:w14="http://schemas.microsoft.com/office/word/2010/wordml" xmlns:wpg="http://schemas.microsoft.com/office/word/2010/wordprocessingGroup" xmlns:wpi="http://schemas.microsoft.com/office/word/2010/wordprocessingInk" xmlns:wne="http://schemas.microsoft.com/office/word/2006/wordml" xmlns:wps="http://schemas.microsoft.com/office/word/2010/wordprocessingShape" mc:Ignorable="w14 wp14">
+  <w:docDefaults>
+    <w:rPrDefault>
+      <w:rPr>
+        <w:rFonts w:asciiTheme="minorHAnsi" w:eastAsiaTheme="minorHAnsi" w:hAnsiTheme="minorHAnsi" w:cstheme="minorBidi"/>
+        <w:sz w:val="22"/>
+        <w:szCs w:val="22"/>
+        <w:lang w:val="en-US" w:eastAsia="en-US" w:bidi="ar-SA"/>
+      </w:rPr>
+    </w:rPrDefault>
+    <w:pPrDefault>
+      <w:pPr>
+        <w:spacing w:after="160" w:line="259" w:lineRule="auto"/>
+      </w:pPr>
+    </w:pPrDefault>
+  </w:docDefaults>
+  <w:latentStyles w:defLockedState="0" w:defUIPriority="99" w:defSemiHidden="1" w:defUnhideWhenUsed="1" w:defQFormat="0" w:count="267">
+    <w:lsdException w:name="Normal" w:semiHidden="0" w:uiPriority="0" w:unhideWhenUsed="0" w:qFormat="1"/>
+    <w:lsdException w:name="heading 1" w:semiHidden="0" w:uiPriority="9" w:unhideWhenUsed="0" w:qFormat="1"/>
+    <w:lsdException w:name="heading 2" w:uiPriority="9" w:qFormat="1"/>
+    <w:lsdException w:name="heading 3" w:uiPriority="9" w:qFormat="1"/>
+    <w:lsdException w:name="heading 4" w:uiPriority="9" w:qFormat="1"/>
+    <w:lsdException w:name="heading 5" w:uiPriority="9" w:qFormat="1"/>
+    <w:lsdException w:name="heading 6" w:uiPriority="9" w:qFormat="1"/>
+    <w:lsdException w:name="heading 7" w:uiPriority="9" w:qFormat="1"/>
+    <w:lsdException w:name="heading 8" w:uiPriority="9" w:qFormat="1"/>
+    <w:lsdException w:name="heading 9" w:uiPriority="9" w:qFormat="1"/>
+    <w:lsdException w:name="toc 1" w:uiPriority="39"/>
+    <w:lsdException w:name="toc 2" w:uiPriority="39"/>
+    <w:lsdException w:name="toc 3" w:uiPriority="39"/>
+    <w:lsdException w:name="toc 4" w:uiPriority="39"/>
+    <w:lsdException w:name="toc 5" w:uiPriority="39"/>
+    <w:lsdException w:name="toc 6" w:uiPriority="39"/>
+    <w:lsdException w:name="toc 7" w:uiPriority="39"/>
+    <w:lsdException w:name="toc 8" w:uiPriority="39"/>
+    <w:lsdException w:name="toc 9" w:uiPriority="39"/>
+    <w:lsdException w:name="caption" w:uiPriority="35" w:qFormat="1"/>
+    <w:lsdException w:name="Title" w:semiHidden="0" w:uiPriority="10" w:unhideWhenUsed="0" w:qFormat="1"/>
+    <w:lsdException w:name="Default Paragraph Font" w:uiPriority="1"/>
+    <w:lsdException w:name="Subtitle" w:semiHidden="0" w:uiPriority="11" w:unhideWhenUsed="0" w:qFormat="1"/>
+    <w:lsdException w:name="Strong" w:semiHidden="0" w:uiPriority="22" w:unhideWhenUsed="0" w:qFormat="1"/>
+    <w:lsdException w:name="Emphasis" w:semiHidden="0" w:uiPriority="20" w:unhideWhenUsed="0" w:qFormat="1"/>
+    <w:lsdException w:name="Table Grid" w:semiHidden="0" w:uiPriority="39" w:unhideWhenUsed="0"/>
+    <w:lsdException w:name="Placeholder Text" w:unhideWhenUsed="0"/>
+    <w:lsdException w:name="No Spacing" w:semiHidden="0" w:uiPriority="1" w:unhideWhenUsed="0" w:qFormat="1"/>
+    <w:lsdException w:name="Light Shading" w:semiHidden="0" w:uiPriority="60" w:unhideWhenUsed="0"/>
+    <w:lsdException w:name="Light List" w:semiHidden="0" w:uiPriority="61" w:unhideWhenUsed="0"/>
+    <w:lsdException w:name="Light Grid" w:semiHidden="0" w:uiPriority="62" w:unhideWhenUsed="0"/>
+    <w:lsdException w:name="Medium Shading 1" w:semiHidden="0" w:uiPriority="63" w:unhideWhenUsed="0"/>
+    <w:lsdException w:name="Medium Shading 2" w:semiHidden="0" w:uiPriority="64" w:unhideWhenUsed="0"/>
+    <w:lsdException w:name="Medium List 1" w:semiHidden="0" w:uiPriority="65" w:unhideWhenUsed="0"/>
+    <w:lsdException w:name="Medium List 2" w:semiHidden="0" w:uiPriority="66" w:unhideWhenUsed="0"/>
+    <w:lsdException w:name="Medium Grid 1" w:semiHidden="0" w:uiPriority="67" w:unhideWhenUsed="0"/>
+    <w:lsdException w:name="Medium Grid 2" w:semiHidden="0" w:uiPriority="68" w:unhideWhenUsed="0"/>
+    <w:lsdException w:name="Medium Grid 3" w:semiHidden="0" w:uiPriority="69" w:unhideWhenUsed="0"/>
+    <w:lsdException w:name="Dark List" w:semiHidden="0" w:uiPriority="70" w:unhideWhenUsed="0"/>
+    <w:lsdException w:name="Colorful Shading" w:semiHidden="0" w:uiPriority="71" w:unhideWhenUsed="0"/>
+    <w:lsdException w:name="Colorful List" w:semiHidden="0" w:uiPriority="72" w:unhideWhenUsed="0"/>
+    <w:lsdException w:name="Colorful Grid" w:semiHidden="0" w:uiPriority="73" w:unhideWhenUsed="0"/>
+    <w:lsdException w:name="Light Shading Accent 1" w:semiHidden="0" w:uiPriority="60" w:unhideWhenUsed="0"/>
+    <w:lsdException w:name="Light List Accent 1" w:semiHidden="0" w:uiPriority="61" w:unhideWhenUsed="0"/>
+    <w:lsdException w:name="Light Grid Accent 1" w:semiHidden="0" w:uiPriority="62" w:unhideWhenUsed="0"/>
+    <w:lsdException w:name="Medium Shading 1 Accent 1" w:semiHidden="0" w:uiPriority="63" w:unhideWhenUsed="0"/>
+    <w:lsdException w:name="Medium Shading 2 Accent 1" w:semiHidden="0" w:uiPriority="64" w:unhideWhenUsed="0"/>
+    <w:lsdException w:name="Medium List 1 Accent 1" w:semiHidden="0" w:uiPriority="65" w:unhideWhenUsed="0"/>
+    <w:lsdException w:name="Revision" w:unhideWhenUsed="0"/>
+    <w:lsdException w:name="List Paragraph" w:semiHidden="0" w:uiPriority="34" w:unhideWhenUsed="0" w:qFormat="1"/>
+    <w:lsdException w:name="Quote" w:semiHidden="0" w:uiPriority="29" w:unhideWhenUsed="0" w:qFormat="1"/>
+    <w:lsdException w:name="Intense Quote" w:semiHidden="0" w:uiPriority="30" w:unhideWhenUsed="0" w:qFormat="1"/>
+    <w:lsdException w:name="Medium List 2 Accent 1" w:semiHidden="0" w:uiPriority="66" w:unhideWhenUsed="0"/>
+    <w:lsdException w:name="Medium Grid 1 Accent 1" w:semiHidden="0" w:uiPriority="67" w:unhideWhenUsed="0"/>
+    <w:lsdException w:name="Medium Grid 2 Accent 1" w:semiHidden="0" w:uiPriority="68" w:unhideWhenUsed="0"/>
+    <w:lsdException w:name="Medium Grid 3 Accent 1" w:semiHidden="0" w:uiPriority="69" w:unhideWhenUsed="0"/>
+    <w:lsdException w:name="Dark List Accent 1" w:semiHidden="0" w:uiPriority="70" w:unhideWhenUsed="0"/>
+    <w:lsdException w:name="Colorful Shading Accent 1" w:semiHidden="0" w:uiPriority="71" w:unhideWhenUsed="0"/>
+    <w:lsdException w:name="Colorful List Accent 1" w:semiHidden="0" w:uiPriority="72" w:unhideWhenUsed="0"/>
+    <w:lsdException w:name="Colorful Grid Accent 1" w:semiHidden="0" w:uiPriority="73" w:unhideWhenUsed="0"/>
+    <w:lsdException w:name="Light Shading Accent 2" w:semiHidden="0" w:uiPriority="60" w:unhideWhenUsed="0"/>
+    <w:lsdException w:name="Light List Accent 2" w:semiHidden="0" w:uiPriority="61" w:unhideWhenUsed="0"/>
+    <w:lsdException w:name="Light Grid Accent 2" w:semiHidden="0" w:uiPriority="62" w:unhideWhenUsed="0"/>
+    <w:lsdException w:name="Medium Shading 1 Accent 2" w:semiHidden="0" w:uiPriority="63" w:unhideWhenUsed="0"/>
+    <w:lsdException w:name="Medium Shading 2 Accent 2" w:semiHidden="0" w:uiPriority="64" w:unhideWhenUsed="0"/>
+    <w:lsdException w:name="Medium List 1 Accent 2" w:semiHidden="0" w:uiPriority="65" w:unhideWhenUsed="0"/>
+    <w:lsdException w:name="Medium List 2 Accent 2" w:semiHidden="0" w:uiPriority="66" w:unhideWhenUsed="0"/>
+    <w:lsdException w:name="Medium Grid 1 Accent 2" w:semiHidden="0" w:uiPriority="67" w:unhideWhenUsed="0"/>
+    <w:lsdException w:name="Medium Grid 2 Accent 2" w:semiHidden="0" w:uiPriority="68" w:unhideWhenUsed="0"/>
+    <w:lsdException w:name="Medium Grid 3 Accent 2" w:semiHidden="0" w:uiPriority="69" w:unhideWhenUsed="0"/>
+    <w:lsdException w:name="Dark List Accent 2" w:semiHidden="0" w:uiPriority="70" w:unhideWhenUsed="0"/>
+    <w:lsdException w:name="Colorful Shading Accent 2" w:semiHidden="0" w:uiPriority="71" w:unhideWhenUsed="0"/>
+    <w:lsdException w:name="Colorful List Accent 2" w:semiHidden="0" w:uiPriority="72" w:unhideWhenUsed="0"/>
+    <w:lsdException w:name="Colorful Grid Accent 2" w:semiHidden="0" w:uiPriority="73" w:unhideWhenUsed="0"/>
+    <w:lsdException w:name="Light Shading Accent 3" w:semiHidden="0" w:uiPriority="60" w:unhideWhenUsed="0"/>
+    <w:lsdException w:name="Light List Accent 3" w:semiHidden="0" w:uiPriority="61" w:unhideWhenUsed="0"/>
+    <w:lsdException w:name="Light Grid Accent 3" w:semiHidden="0" w:uiPriority="62" w:unhideWhenUsed="0"/>
+    <w:lsdException w:name="Medium Shading 1 Accent 3" w:semiHidden="0" w:uiPriority="63" w:unhideWhenUsed="0"/>
+    <w:lsdException w:name="Medium Shading 2 Accent 3" w:semiHidden="0" w:uiPriority="64" w:unhideWhenUsed="0"/>
+    <w:lsdException w:name="Medium List 1 Accent 3" w:semiHidden="0" w:uiPriority="65" w:unhideWhenUsed="0"/>
+    <w:lsdException w:name="Medium List 2 Accent 3" w:semiHidden="0" w:uiPriority="66" w:unhideWhenUsed="0"/>
+    <w:lsdException w:name="Medium Grid 1 Accent 3" w:semiHidden="0" w:uiPriority="67" w:unhideWhenUsed="0"/>
+    <w:lsdException w:name="Medium Grid 2 Accent 3" w:semiHidden="0" w:uiPriority="68" w:unhideWhenUsed="0"/>
+    <w:lsdException w:name="Medium Grid 3 Accent 3" w:semiHidden="0" w:uiPriority="69" w:unhideWhenUsed="0"/>
+    <w:lsdException w:name="Dark List Accent 3" w:semiHidden="0" w:uiPriority="70" w:unhideWhenUsed="0"/>
+    <w:lsdException w:name="Colorful Shading Accent 3" w:semiHidden="0" w:uiPriority="71" w:unhideWhenUsed="0"/>
+    <w:lsdException w:name="Colorful List Accent 3" w:semiHidden="0" w:uiPriority="72" w:unhideWhenUsed="0"/>
+    <w:lsdException w:name="Colorful Grid Accent 3" w:semiHidden="0" w:uiPriority="73" w:unhideWhenUsed="0"/>
+    <w:lsdException w:name="Light Shading Accent 4" w:semiHidden="0" w:uiPriority="60" w:unhideWhenUsed="0"/>
+    <w:lsdException w:name="Light List Accent 4" w:semiHidden="0" w:uiPriority="61" w:unhideWhenUsed="0"/>
+    <w:lsdException w:name="Light Grid Accent 4" w:semiHidden="0" w:uiPriority="62" w:unhideWhenUsed="0"/>
+    <w:lsdException w:name="Medium Shading 1 Accent 4" w:semiHidden="0" w:uiPriority="63" w:unhideWhenUsed="0"/>
+    <w:lsdException w:name="Medium Shading 2 Accent 4" w:semiHidden="0" w:uiPriority="64" w:unhideWhenUsed="0"/>
+    <w:lsdException w:name="Medium List 1 Accent 4" w:semiHidden="0" w:uiPriority="65" w:unhideWhenUsed="0"/>
+    <w:lsdException w:name="Medium List 2 Accent 4" w:semiHidden="0" w:uiPriority="66" w:unhideWhenUsed="0"/>
+    <w:lsdException w:name="Medium Grid 1 Accent 4" w:semiHidden="0" w:uiPriority="67" w:unhideWhenUsed="0"/>
+    <w:lsdException w:name="Medium Grid 2 Accent 4" w:semiHidden="0" w:uiPriority="68" w:unhideWhenUsed="0"/>
+    <w:lsdException w:name="Medium Grid 3 Accent 4" w:semiHidden="0" w:uiPriority="69" w:unhideWhenUsed="0"/>
+    <w:lsdException w:name="Dark List Accent 4" w:semiHidden="0" w:uiPriority="70" w:unhideWhenUsed="0"/>
+    <w:lsdException w:name="Colorful Shading Accent 4" w:semiHidden="0" w:uiPriority="71" w:unhideWhenUsed="0"/>
+    <w:lsdException w:name="Colorful List Accent 4" w:semiHidden="0" w:uiPriority="72" w:unhideWhenUsed="0"/>
+    <w:lsdException w:name="Colorful Grid Accent 4" w:semiHidden="0" w:uiPriority="73" w:unhideWhenUsed="0"/>
+    <w:lsdException w:name="Light Shading Accent 5" w:semiHidden="0" w:uiPriority="60" w:unhideWhenUsed="0"/>
+    <w:lsdException w:name="Light List Accent 5" w:semiHidden="0" w:uiPriority="61" w:unhideWhenUsed="0"/>
+    <w:lsdException w:name="Light Grid Accent 5" w:semiHidden="0" w:uiPriority="62" w:unhideWhenUsed="0"/>
+    <w:lsdException w:name="Medium Shading 1 Accent 5" w:semiHidden="0" w:uiPriority="63" w:unhideWhenUsed="0"/>
+    <w:lsdException w:name="Medium Shading 2 Accent 5" w:semiHidden="0" w:uiPriority="64" w:unhideWhenUsed="0"/>
+    <w:lsdException w:name="Medium List 1 Accent 5" w:semiHidden="0" w:uiPriority="65" w:unhideWhenUsed="0"/>
+    <w:lsdException w:name="Medium List 2 Accent 5" w:semiHidden="0" w:uiPriority="66" w:unhideWhenUsed="0"/>
+    <w:lsdException w:name="Medium Grid 1 Accent 5" w:semiHidden="0" w:uiPriority="67" w:unhideWhenUsed="0"/>
+    <w:lsdException w:name="Medium Grid 2 Accent 5" w:semiHidden="0" w:uiPriority="68" w:unhideWhenUsed="0"/>
+    <w:lsdException w:name="Medium Grid 3 Accent 5" w:semiHidden="0" w:uiPriority="69" w:unhideWhenUsed="0"/>
+    <w:lsdException w:name="Dark List Accent 5" w:semiHidden="0" w:uiPriority="70" w:unhideWhenUsed="0"/>
+    <w:lsdException w:name="Colorful Shading Accent 5" w:semiHidden="0" w:uiPriority="71" w:unhideWhenUsed="0"/>
+    <w:lsdException w:name="Colorful List Accent 5" w:semiHidden="0" w:uiPriority="72" w:unhideWhenUsed="0"/>
+    <w:lsdException w:name="Colorful Grid Accent 5" w:semiHidden="0" w:uiPriority="73" w:unhideWhenUsed="0"/>
+    <w:lsdException w:name="Light Shading Accent 6" w:semiHidden="0" w:uiPriority="60" w:unhideWhenUsed="0"/>
+    <w:lsdException w:name="Light List Accent 6" w:semiHidden="0" w:uiPriority="61" w:unhideWhenUsed="0"/>
+    <w:lsdException w:name="Light Grid Accent 6" w:semiHidden="0" w:uiPriority="62" w:unhideWhenUsed="0"/>
+    <w:lsdException w:name="Medium Shading 1 Accent 6" w:semiHidden="0" w:uiPriority="63" w:unhideWhenUsed="0"/>
+    <w:lsdException w:name="Medium Shading 2 Accent 6" w:semiHidden="0" w:uiPriority="64" w:unhideWhenUsed="0"/>
+    <w:lsdException w:name="Medium List 1 Accent 6" w:semiHidden="0" w:uiPriority="65" w:unhideWhenUsed="0"/>
+    <w:lsdException w:name="Medium List 2 Accent 6" w:semiHidden="0" w:uiPriority="66" w:unhideWhenUsed="0"/>
+    <w:lsdException w:name="Medium Grid 1 Accent 6" w:semiHidden="0" w:uiPriority="67" w:unhideWhenUsed="0"/>
+    <w:lsdException w:name="Medium Grid 2 Accent 6" w:semiHidden="0" w:uiPriority="68" w:unhideWhenUsed="0"/>
+    <w:lsdException w:name="Medium Grid 3 Accent 6" w:semiHidden="0" w:uiPriority="69" w:unhideWhenUsed="0"/>
+    <w:lsdException w:name="Dark List Accent 6" w:semiHidden="0" w:uiPriority="70" w:unhideWhenUsed="0"/>
+    <w:lsdException w:name="Colorful Shading Accent 6" w:semiHidden="0" w:uiPriority="71" w:unhideWhenUsed="0"/>
+    <w:lsdException w:name="Colorful List Accent 6" w:semiHidden="0" w:uiPriority="72" w:unhideWhenUsed="0"/>
+    <w:lsdException w:name="Colorful Grid Accent 6" w:semiHidden="0" w:uiPriority="73" w:unhideWhenUsed="0"/>
+    <w:lsdException w:name="Subtle Emphasis" w:semiHidden="0" w:uiPriority="19" w:unhideWhenUsed="0" w:qFormat="1"/>
+    <w:lsdException w:name="Intense Emphasis" w:semiHidden="0" w:uiPriority="21" w:unhideWhenUsed="0" w:qFormat="1"/>
+    <w:lsdException w:name="Subtle Reference" w:semiHidden="0" w:uiPriority="31" w:unhideWhenUsed="0" w:qFormat="1"/>
+    <w:lsdException w:name="Intense Reference" w:semiHidden="0" w:uiPriority="32" w:unhideWhenUsed="0" w:qFormat="1"/>
+    <w:lsdException w:name="Book Title" w:semiHidden="0" w:uiPriority="33" w:unhideWhenUsed="0" w:qFormat="1"/>
+    <w:lsdException w:name="Bibliography" w:uiPriority="37"/>
+    <w:lsdException w:name="TOC Heading" w:uiPriority="39" w:qFormat="1"/>
+  </w:latentStyles>
+  <w:style w:type="paragraph" w:default="1" w:styleId="Normal">
+    <w:name w:val="Normal"/>
+    <w:qFormat/>
+    <w:rsid w:val="00D105B2"/>
+    <w:rPr>
+      <w:rFonts w:ascii="Times New Roman" w:hAnsi="Times New Roman" w:cs="Times New Roman"/>
+      <w:sz w:val="24"/>
+      <w:szCs w:val="24"/>
+    </w:rPr>
+  </w:style>
+  <w:style w:type="paragraph" w:styleId="Heading1">
+    <w:name w:val="heading 1"/>
+    <w:basedOn w:val="Normal"/>
+    <w:next w:val="Normal"/>
+    <w:link w:val="Heading1Char"/>
+    <w:uiPriority w:val="9"/>
+    <w:qFormat/>
+    <w:rsid w:val="008A75EA"/>
+    <w:pPr>
+      <w:keepNext/>
+      <w:keepLines/>
+      <w:spacing w:before="240" w:after="0"/>
+      <w:outlineLvl w:val="0"/>
+    </w:pPr>
+    <w:rPr>
+      <w:rFonts w:eastAsiaTheme="minorEastAsia"/>
+      <w:color w:val="FF0000"/>
+      <w:sz w:val="32"/>
+      <w:szCs w:val="32"/>
+      <w:lang w:val="pt-PT"/>
+    </w:rPr>
+  </w:style>
+  <w:style w:type="paragraph" w:styleId="Heading2">
+    <w:name w:val="heading 2"/>
+    <w:basedOn w:val="Normal"/>
+    <w:next w:val="Normal"/>
+    <w:link w:val="Heading2Char"/>
+    <w:uiPriority w:val="9"/>
+    <w:unhideWhenUsed/>
+    <w:qFormat/>
+    <w:rsid w:val="00A41BA1"/>
+    <w:pPr>
+      <w:keepNext/>
+      <w:keepLines/>
+      <w:spacing w:before="40" w:after="0"/>
+      <w:outlineLvl w:val="1"/>
+    </w:pPr>
+    <w:rPr>
+      <w:rFonts w:eastAsiaTheme="majorEastAsia"/>
+      <w:color w:val="C00000"/>
+      <w:sz w:val="28"/>
+      <w:szCs w:val="28"/>
+    </w:rPr>
+  </w:style>
+  <w:style w:type="paragraph" w:styleId="Heading3">
+    <w:name w:val="heading 3"/>
+    <w:basedOn w:val="Normal"/>
+    <w:next w:val="Normal"/>
+    <w:link w:val="Heading3Char"/>
+    <w:uiPriority w:val="9"/>
+    <w:unhideWhenUsed/>
+    <w:qFormat/>
+    <w:rsid w:val="00F37935"/>
+    <w:pPr>
+      <w:keepNext/>
+      <w:keepLines/>
+      <w:spacing w:before="40" w:after="0"/>
+      <w:outlineLvl w:val="2"/>
+    </w:pPr>
+    <w:rPr>
+      <w:rFonts w:eastAsiaTheme="majorEastAsia"/>
+      <w:color w:val="990000"/>
+    </w:rPr>
+  </w:style>
+  <w:style w:type="character" w:default="1" w:styleId="DefaultParagraphFont">
+    <w:name w:val="Default Paragraph Font"/>
+    <w:uiPriority w:val="1"/>
+    <w:semiHidden/>
+    <w:unhideWhenUsed/>
+  </w:style>
+  <w:style w:type="table" w:default="1" w:styleId="TableNormal">
+    <w:name w:val="Normal Table"/>
+    <w:uiPriority w:val="99"/>
+    <w:semiHidden/>
+    <w:unhideWhenUsed/>
+    <w:tblPr>
+      <w:tblInd w:w="0" w:type="dxa"/>
+      <w:tblCellMar>
+        <w:top w:w="0" w:type="dxa"/>
+        <w:left w:w="108" w:type="dxa"/>
+        <w:bottom w:w="0" w:type="dxa"/>
+        <w:right w:w="108" w:type="dxa"/>
+      </w:tblCellMar>
+    </w:tblPr>
+  </w:style>
+  <w:style w:type="numbering" w:default="1" w:styleId="NoList">
+    <w:name w:val="No List"/>
+    <w:uiPriority w:val="99"/>
+    <w:semiHidden/>
+    <w:unhideWhenUsed/>
+  </w:style>
+  <w:style w:type="paragraph" w:customStyle="1" w:styleId="TNR">
+    <w:name w:val="TNR"/>
+    <w:basedOn w:val="Normal"/>
+    <w:link w:val="TNRChar"/>
+    <w:qFormat/>
+    <w:rsid w:val="00D105B2"/>
+  </w:style>
+  <w:style w:type="character" w:customStyle="1" w:styleId="TNRChar">
+    <w:name w:val="TNR Char"/>
+    <w:basedOn w:val="DefaultParagraphFont"/>
+    <w:link w:val="TNR"/>
+    <w:rsid w:val="00D105B2"/>
+    <w:rPr>
+      <w:rFonts w:ascii="Times New Roman" w:hAnsi="Times New Roman"/>
+      <w:sz w:val="24"/>
+    </w:rPr>
+  </w:style>
+  <w:style w:type="character" w:customStyle="1" w:styleId="Heading1Char">
+    <w:name w:val="Heading 1 Char"/>
+    <w:basedOn w:val="DefaultParagraphFont"/>
+    <w:link w:val="Heading1"/>
+    <w:uiPriority w:val="9"/>
+    <w:rsid w:val="008A75EA"/>
+    <w:rPr>
+      <w:rFonts w:ascii="Times New Roman" w:eastAsiaTheme="minorEastAsia" w:hAnsi="Times New Roman" w:cs="Times New Roman"/>
+      <w:color w:val="FF0000"/>
+      <w:sz w:val="32"/>
+      <w:szCs w:val="32"/>
+      <w:lang w:val="pt-PT"/>
+    </w:rPr>
+  </w:style>
+  <w:style w:type="character" w:customStyle="1" w:styleId="Heading2Char">
+    <w:name w:val="Heading 2 Char"/>
+    <w:basedOn w:val="DefaultParagraphFont"/>
+    <w:link w:val="Heading2"/>
+    <w:uiPriority w:val="9"/>
+    <w:rsid w:val="00A41BA1"/>
+    <w:rPr>
+      <w:rFonts w:ascii="Times New Roman" w:eastAsiaTheme="majorEastAsia" w:hAnsi="Times New Roman" w:cs="Times New Roman"/>
+      <w:color w:val="C00000"/>
+      <w:sz w:val="28"/>
+      <w:szCs w:val="28"/>
+    </w:rPr>
+  </w:style>
+  <w:style w:type="character" w:customStyle="1" w:styleId="Heading3Char">
+    <w:name w:val="Heading 3 Char"/>
+    <w:basedOn w:val="DefaultParagraphFont"/>
+    <w:link w:val="Heading3"/>
+    <w:uiPriority w:val="9"/>
+    <w:rsid w:val="00F37935"/>
+    <w:rPr>
+      <w:rFonts w:ascii="Times New Roman" w:eastAsiaTheme="majorEastAsia" w:hAnsi="Times New Roman" w:cs="Times New Roman"/>
+      <w:color w:val="990000"/>
+      <w:sz w:val="24"/>
+      <w:szCs w:val="24"/>
+    </w:rPr>
+  </w:style>
+  <w:style w:type="character" w:customStyle="1" w:styleId="NoSpacingChar">
+    <w:name w:val="No Spacing Char"/>
+    <w:basedOn w:val="DefaultParagraphFont"/>
+    <w:link w:val="NoSpacing"/>
+    <w:uiPriority w:val="1"/>
+    <w:locked/>
+    <w:rsid w:val="001C68F7"/>
+    <w:rPr>
+      <w:rFonts w:ascii="Times New Roman" w:eastAsiaTheme="minorEastAsia" w:hAnsi="Times New Roman" w:cs="Times New Roman"/>
+    </w:rPr>
+  </w:style>
+  <w:style w:type="paragraph" w:styleId="NoSpacing">
+    <w:name w:val="No Spacing"/>
+    <w:link w:val="NoSpacingChar"/>
+    <w:uiPriority w:val="1"/>
+    <w:qFormat/>
+    <w:rsid w:val="001C68F7"/>
+    <w:pPr>
+      <w:spacing w:after="0" w:line="240" w:lineRule="auto"/>
+    </w:pPr>
+    <w:rPr>
+      <w:rFonts w:ascii="Times New Roman" w:eastAsiaTheme="minorEastAsia" w:hAnsi="Times New Roman" w:cs="Times New Roman"/>
+    </w:rPr>
+  </w:style>
+  <w:style w:type="paragraph" w:styleId="BalloonText">
+    <w:name w:val="Balloon Text"/>
+    <w:basedOn w:val="Normal"/>
+    <w:link w:val="BalloonTextChar"/>
+    <w:uiPriority w:val="99"/>
+    <w:semiHidden/>
+    <w:unhideWhenUsed/>
+    <w:rsid w:val="008A75EA"/>
+    <w:pPr>
+      <w:spacing w:after="0" w:line="240" w:lineRule="auto"/>
+    </w:pPr>
+    <w:rPr>
+      <w:rFonts w:ascii="Segoe UI" w:hAnsi="Segoe UI" w:cs="Segoe UI"/>
+      <w:sz w:val="18"/>
+      <w:szCs w:val="18"/>
+    </w:rPr>
+  </w:style>
+  <w:style w:type="character" w:customStyle="1" w:styleId="BalloonTextChar">
+    <w:name w:val="Balloon Text Char"/>
+    <w:basedOn w:val="DefaultParagraphFont"/>
+    <w:link w:val="BalloonText"/>
+    <w:uiPriority w:val="99"/>
+    <w:semiHidden/>
+    <w:rsid w:val="008A75EA"/>
+    <w:rPr>
+      <w:rFonts w:ascii="Segoe UI" w:hAnsi="Segoe UI" w:cs="Segoe UI"/>
+      <w:sz w:val="18"/>
+      <w:szCs w:val="18"/>
+    </w:rPr>
+  </w:style>
+  <w:style w:type="table" w:styleId="TableGrid">
+    <w:name w:val="Table Grid"/>
+    <w:basedOn w:val="TableNormal"/>
+    <w:uiPriority w:val="39"/>
+    <w:rsid w:val="00916D3B"/>
+    <w:pPr>
+      <w:spacing w:after="0" w:line="240" w:lineRule="auto"/>
+    </w:pPr>
+    <w:tblPr>
+      <w:tblBorders>
+        <w:top w:val="single" w:sz="4" w:space="0" w:color="auto"/>
+        <w:left w:val="single" w:sz="4" w:space="0" w:color="auto"/>
+        <w:bottom w:val="single" w:sz="4" w:space="0" w:color="auto"/>
+        <w:right w:val="single" w:sz="4" w:space="0" w:color="auto"/>
+        <w:insideH w:val="single" w:sz="4" w:space="0" w:color="auto"/>
+        <w:insideV w:val="single" w:sz="4" w:space="0" w:color="auto"/>
+      </w:tblBorders>
+      <w:tblCellMar>
+        <w:top w:w="0" w:type="dxa"/>
+        <w:left w:w="108" w:type="dxa"/>
+        <w:bottom w:w="0" w:type="dxa"/>
+        <w:right w:w="108" w:type="dxa"/>
+      </w:tblCellMar>
+    </w:tblPr>
+  </w:style>
+  <w:style w:type="character" w:styleId="Hyperlink">
+    <w:name w:val="Hyperlink"/>
+    <w:basedOn w:val="DefaultParagraphFont"/>
+    <w:uiPriority w:val="99"/>
+    <w:unhideWhenUsed/>
+    <w:rsid w:val="006D4E4D"/>
+    <w:rPr>
+      <w:color w:val="0563C1" w:themeColor="hyperlink"/>
+      <w:u w:val="single"/>
+    </w:rPr>
+  </w:style>
+  <w:style w:type="paragraph" w:styleId="TOC1">
+    <w:name w:val="toc 1"/>
+    <w:basedOn w:val="Normal"/>
+    <w:next w:val="Normal"/>
+    <w:autoRedefine/>
+    <w:uiPriority w:val="39"/>
+    <w:unhideWhenUsed/>
+    <w:rsid w:val="006D4E4D"/>
+    <w:pPr>
+      <w:spacing w:after="100" w:line="256" w:lineRule="auto"/>
+    </w:pPr>
+    <w:rPr>
+      <w:rFonts w:asciiTheme="minorHAnsi" w:hAnsiTheme="minorHAnsi" w:cstheme="minorBidi"/>
+      <w:sz w:val="22"/>
+      <w:szCs w:val="22"/>
+      <w:lang w:val="en-GB"/>
+    </w:rPr>
+  </w:style>
+  <w:style w:type="paragraph" w:styleId="TOC2">
+    <w:name w:val="toc 2"/>
+    <w:basedOn w:val="Normal"/>
+    <w:next w:val="Normal"/>
+    <w:autoRedefine/>
+    <w:uiPriority w:val="39"/>
+    <w:semiHidden/>
+    <w:unhideWhenUsed/>
+    <w:rsid w:val="006D4E4D"/>
+    <w:pPr>
+      <w:spacing w:after="100" w:line="256" w:lineRule="auto"/>
+      <w:ind w:left="220"/>
+    </w:pPr>
+    <w:rPr>
+      <w:rFonts w:asciiTheme="minorHAnsi" w:hAnsiTheme="minorHAnsi" w:cstheme="minorBidi"/>
+      <w:sz w:val="22"/>
+      <w:szCs w:val="22"/>
+      <w:lang w:val="en-GB"/>
+    </w:rPr>
+  </w:style>
+  <w:style w:type="paragraph" w:styleId="TOCHeading">
+    <w:name w:val="TOC Heading"/>
+    <w:basedOn w:val="Heading1"/>
+    <w:next w:val="Normal"/>
+    <w:uiPriority w:val="39"/>
+    <w:semiHidden/>
+    <w:unhideWhenUsed/>
+    <w:qFormat/>
+    <w:rsid w:val="006D4E4D"/>
+    <w:pPr>
+      <w:spacing w:line="256" w:lineRule="auto"/>
+      <w:outlineLvl w:val="9"/>
+    </w:pPr>
+    <w:rPr>
+      <w:rFonts w:asciiTheme="majorHAnsi" w:eastAsiaTheme="majorEastAsia" w:hAnsiTheme="majorHAnsi" w:cstheme="majorBidi"/>
+      <w:b/>
+      <w:color w:val="385623" w:themeColor="accent6" w:themeShade="80"/>
+      <w:lang w:val="en-US"/>
+    </w:rPr>
+  </w:style>
+  <w:style w:type="paragraph" w:styleId="ListParagraph">
+    <w:name w:val="List Paragraph"/>
+    <w:basedOn w:val="Normal"/>
+    <w:uiPriority w:val="34"/>
+    <w:qFormat/>
+    <w:rsid w:val="00CE1E07"/>
+    <w:pPr>
+      <w:ind w:left="720"/>
+      <w:contextualSpacing/>
+    </w:pPr>
   </w:style>
 </w:styles>
 </file>
@@ -3424,7 +3920,7 @@
     </a:clrScheme>
     <a:fontScheme name="Office">
       <a:majorFont>
-        <a:latin typeface="Calibri Light" panose="020F0302020204030204"/>
+        <a:latin typeface="Calibri Light"/>
         <a:ea typeface=""/>
         <a:cs typeface=""/>
         <a:font script="Jpan" typeface="游ゴシック Light"/>
@@ -3459,7 +3955,7 @@
         <a:font script="Geor" typeface="Sylfaen"/>
       </a:majorFont>
       <a:minorFont>
-        <a:latin typeface="Calibri" panose="020F0502020204030204"/>
+        <a:latin typeface="Calibri"/>
         <a:ea typeface=""/>
         <a:cs typeface=""/>
         <a:font script="Jpan" typeface="游明朝"/>
@@ -3636,7 +4132,7 @@
   <a:extraClrSchemeLst/>
   <a:extLst>
     <a:ext uri="{05A4C25C-085E-4340-85A3-A5531E510DB2}">
-      <thm15:themeFamily xmlns:thm15="http://schemas.microsoft.com/office/thememl/2012/main" name="Office Theme" id="{62F939B6-93AF-4DB8-9C6B-D6C7DFDC589F}" vid="{4A3C46E8-61CC-4603-A589-7422A47A8E4A}"/>
+      <thm15:themeFamily xmlns:thm15="http://schemas.microsoft.com/office/thememl/2012/main" xmlns="" name="Office Theme" id="{62F939B6-93AF-4DB8-9C6B-D6C7DFDC589F}" vid="{4A3C46E8-61CC-4603-A589-7422A47A8E4A}"/>
     </a:ext>
   </a:extLst>
 </a:theme>

</xml_diff>